<commit_message>
changes on 'Project Aim' and other parts with little problems
</commit_message>
<xml_diff>
--- a/written report/init proposal print-edition.docx
+++ b/written report/init proposal print-edition.docx
@@ -4,6 +4,449 @@
   <w:body>
     <w:p>
       <w:pPr>
+        <w:pStyle w:val="a5"/>
+        <w:rPr>
+          <w:rStyle w:val="af6"/>
+          <w:rFonts w:ascii="Times New Roman" w:hAnsi="Times New Roman" w:cs="Times New Roman"/>
+          <w:sz w:val="36"/>
+          <w:szCs w:val="36"/>
+        </w:rPr>
+      </w:pPr>
+      <w:r>
+        <w:rPr>
+          <w:rFonts w:ascii="Times New Roman" w:eastAsiaTheme="majorEastAsia" w:hAnsi="Times New Roman" w:cs="Times New Roman"/>
+          <w:noProof/>
+          <w:spacing w:val="-10"/>
+          <w:kern w:val="28"/>
+          <w:sz w:val="36"/>
+          <w:szCs w:val="36"/>
+        </w:rPr>
+        <w:drawing>
+          <wp:anchor distT="0" distB="0" distL="114300" distR="114300" simplePos="0" relativeHeight="251658240" behindDoc="0" locked="0" layoutInCell="1" allowOverlap="1">
+            <wp:simplePos x="0" y="0"/>
+            <wp:positionH relativeFrom="page">
+              <wp:align>center</wp:align>
+            </wp:positionH>
+            <wp:positionV relativeFrom="paragraph">
+              <wp:posOffset>152400</wp:posOffset>
+            </wp:positionV>
+            <wp:extent cx="3364992" cy="1362456"/>
+            <wp:effectExtent l="0" t="0" r="6985" b="9525"/>
+            <wp:wrapTopAndBottom/>
+            <wp:docPr id="17" name="图片 17" descr="https://computing.ouhk.edu.hk/web/_public/fc/inline/fc7758820071502689233268"/>
+            <wp:cNvGraphicFramePr>
+              <a:graphicFrameLocks xmlns:a="http://schemas.openxmlformats.org/drawingml/2006/main" noChangeAspect="1"/>
+            </wp:cNvGraphicFramePr>
+            <a:graphic xmlns:a="http://schemas.openxmlformats.org/drawingml/2006/main">
+              <a:graphicData uri="http://schemas.openxmlformats.org/drawingml/2006/picture">
+                <pic:pic xmlns:pic="http://schemas.openxmlformats.org/drawingml/2006/picture">
+                  <pic:nvPicPr>
+                    <pic:cNvPr id="0" name="Picture 1" descr="https://computing.ouhk.edu.hk/web/_public/fc/inline/fc7758820071502689233268"/>
+                    <pic:cNvPicPr>
+                      <a:picLocks noChangeAspect="1" noChangeArrowheads="1"/>
+                    </pic:cNvPicPr>
+                  </pic:nvPicPr>
+                  <pic:blipFill>
+                    <a:blip r:embed="rId9">
+                      <a:extLst>
+                        <a:ext uri="{28A0092B-C50C-407E-A947-70E740481C1C}">
+                          <a14:useLocalDpi xmlns:a14="http://schemas.microsoft.com/office/drawing/2010/main" val="0"/>
+                        </a:ext>
+                      </a:extLst>
+                    </a:blip>
+                    <a:srcRect/>
+                    <a:stretch>
+                      <a:fillRect/>
+                    </a:stretch>
+                  </pic:blipFill>
+                  <pic:spPr bwMode="auto">
+                    <a:xfrm>
+                      <a:off x="0" y="0"/>
+                      <a:ext cx="3364992" cy="1362456"/>
+                    </a:xfrm>
+                    <a:prstGeom prst="rect">
+                      <a:avLst/>
+                    </a:prstGeom>
+                    <a:noFill/>
+                    <a:ln>
+                      <a:noFill/>
+                    </a:ln>
+                  </pic:spPr>
+                </pic:pic>
+              </a:graphicData>
+            </a:graphic>
+            <wp14:sizeRelH relativeFrom="margin">
+              <wp14:pctWidth>0</wp14:pctWidth>
+            </wp14:sizeRelH>
+            <wp14:sizeRelV relativeFrom="margin">
+              <wp14:pctHeight>0</wp14:pctHeight>
+            </wp14:sizeRelV>
+          </wp:anchor>
+        </w:drawing>
+      </w:r>
+    </w:p>
+    <w:sdt>
+      <w:sdtPr>
+        <w:rPr>
+          <w:rStyle w:val="af6"/>
+          <w:rFonts w:ascii="Times New Roman" w:hAnsi="Times New Roman" w:cs="Times New Roman"/>
+          <w:sz w:val="36"/>
+          <w:szCs w:val="36"/>
+        </w:rPr>
+        <w:alias w:val="标题"/>
+        <w:tag w:val=""/>
+        <w:id w:val="-2089991879"/>
+        <w:placeholder>
+          <w:docPart w:val="910CCDDB98204940A6F5FEEC4493EB85"/>
+        </w:placeholder>
+        <w:dataBinding w:prefixMappings="xmlns:ns0='http://purl.org/dc/elements/1.1/' xmlns:ns1='http://schemas.openxmlformats.org/package/2006/metadata/core-properties' " w:xpath="/ns1:coreProperties[1]/ns0:title[1]" w:storeItemID="{6C3C8BC8-F283-45AE-878A-BAB7291924A1}"/>
+        <w:text/>
+      </w:sdtPr>
+      <w:sdtEndPr>
+        <w:rPr>
+          <w:rStyle w:val="af6"/>
+        </w:rPr>
+      </w:sdtEndPr>
+      <w:sdtContent>
+        <w:p>
+          <w:pPr>
+            <w:pStyle w:val="a5"/>
+            <w:rPr>
+              <w:rStyle w:val="af6"/>
+              <w:rFonts w:ascii="Times New Roman" w:hAnsi="Times New Roman" w:cs="Times New Roman"/>
+              <w:sz w:val="36"/>
+              <w:szCs w:val="36"/>
+            </w:rPr>
+          </w:pPr>
+          <w:r>
+            <w:rPr>
+              <w:rStyle w:val="af6"/>
+              <w:rFonts w:ascii="Times New Roman" w:hAnsi="Times New Roman" w:cs="Times New Roman"/>
+              <w:sz w:val="36"/>
+              <w:szCs w:val="36"/>
+            </w:rPr>
+            <w:t>A Mobile Information Kiosk for Visitors of Malls, Universities or other Buildings using AR</w:t>
+          </w:r>
+        </w:p>
+      </w:sdtContent>
+    </w:sdt>
+    <w:p>
+      <w:pPr>
+        <w:pStyle w:val="a6"/>
+      </w:pPr>
+    </w:p>
+    <w:tbl>
+      <w:tblPr>
+        <w:tblStyle w:val="af4"/>
+        <w:tblW w:w="5620" w:type="dxa"/>
+        <w:tblInd w:w="1507" w:type="dxa"/>
+        <w:tblLook w:val="04A0" w:firstRow="1" w:lastRow="0" w:firstColumn="1" w:lastColumn="0" w:noHBand="0" w:noVBand="1"/>
+      </w:tblPr>
+      <w:tblGrid>
+        <w:gridCol w:w="2810"/>
+        <w:gridCol w:w="2810"/>
+      </w:tblGrid>
+      <w:tr>
+        <w:trPr>
+          <w:trHeight w:val="602"/>
+        </w:trPr>
+        <w:tc>
+          <w:tcPr>
+            <w:tcW w:w="2810" w:type="dxa"/>
+            <w:vAlign w:val="center"/>
+          </w:tcPr>
+          <w:p>
+            <w:pPr>
+              <w:rPr>
+                <w:sz w:val="32"/>
+                <w:szCs w:val="32"/>
+              </w:rPr>
+            </w:pPr>
+            <w:r>
+              <w:rPr>
+                <w:sz w:val="32"/>
+                <w:szCs w:val="32"/>
+              </w:rPr>
+              <w:t>Course</w:t>
+            </w:r>
+          </w:p>
+        </w:tc>
+        <w:tc>
+          <w:tcPr>
+            <w:tcW w:w="2810" w:type="dxa"/>
+            <w:vAlign w:val="center"/>
+          </w:tcPr>
+          <w:p>
+            <w:pPr>
+              <w:rPr>
+                <w:sz w:val="32"/>
+                <w:szCs w:val="32"/>
+              </w:rPr>
+            </w:pPr>
+            <w:r>
+              <w:rPr>
+                <w:sz w:val="32"/>
+                <w:szCs w:val="32"/>
+              </w:rPr>
+              <w:t>Internet Technology</w:t>
+            </w:r>
+          </w:p>
+        </w:tc>
+      </w:tr>
+      <w:tr>
+        <w:trPr>
+          <w:trHeight w:val="602"/>
+        </w:trPr>
+        <w:tc>
+          <w:tcPr>
+            <w:tcW w:w="2810" w:type="dxa"/>
+            <w:vAlign w:val="center"/>
+          </w:tcPr>
+          <w:p>
+            <w:pPr>
+              <w:rPr>
+                <w:sz w:val="32"/>
+                <w:szCs w:val="32"/>
+              </w:rPr>
+            </w:pPr>
+            <w:r>
+              <w:rPr>
+                <w:sz w:val="32"/>
+                <w:szCs w:val="32"/>
+              </w:rPr>
+              <w:t>Supervisor</w:t>
+            </w:r>
+          </w:p>
+        </w:tc>
+        <w:tc>
+          <w:tcPr>
+            <w:tcW w:w="2810" w:type="dxa"/>
+            <w:vAlign w:val="center"/>
+          </w:tcPr>
+          <w:p>
+            <w:pPr>
+              <w:rPr>
+                <w:sz w:val="32"/>
+                <w:szCs w:val="32"/>
+              </w:rPr>
+            </w:pPr>
+            <w:r>
+              <w:rPr>
+                <w:sz w:val="32"/>
+                <w:szCs w:val="32"/>
+              </w:rPr>
+              <w:t xml:space="preserve">Li </w:t>
+            </w:r>
+            <w:proofErr w:type="spellStart"/>
+            <w:r>
+              <w:rPr>
+                <w:sz w:val="32"/>
+                <w:szCs w:val="32"/>
+              </w:rPr>
+              <w:t>Tak</w:t>
+            </w:r>
+            <w:proofErr w:type="spellEnd"/>
+            <w:r>
+              <w:rPr>
+                <w:sz w:val="32"/>
+                <w:szCs w:val="32"/>
+              </w:rPr>
+              <w:t xml:space="preserve"> S</w:t>
+            </w:r>
+            <w:r>
+              <w:rPr>
+                <w:sz w:val="32"/>
+                <w:szCs w:val="32"/>
+              </w:rPr>
+              <w:t>ing</w:t>
+            </w:r>
+          </w:p>
+        </w:tc>
+      </w:tr>
+      <w:tr>
+        <w:trPr>
+          <w:trHeight w:val="602"/>
+        </w:trPr>
+        <w:tc>
+          <w:tcPr>
+            <w:tcW w:w="2810" w:type="dxa"/>
+            <w:vAlign w:val="center"/>
+          </w:tcPr>
+          <w:p>
+            <w:pPr>
+              <w:rPr>
+                <w:sz w:val="32"/>
+                <w:szCs w:val="32"/>
+              </w:rPr>
+            </w:pPr>
+            <w:r>
+              <w:rPr>
+                <w:sz w:val="32"/>
+                <w:szCs w:val="32"/>
+              </w:rPr>
+              <w:t>Student ID</w:t>
+            </w:r>
+          </w:p>
+        </w:tc>
+        <w:tc>
+          <w:tcPr>
+            <w:tcW w:w="2810" w:type="dxa"/>
+            <w:vAlign w:val="center"/>
+          </w:tcPr>
+          <w:p>
+            <w:pPr>
+              <w:rPr>
+                <w:sz w:val="32"/>
+                <w:szCs w:val="32"/>
+              </w:rPr>
+            </w:pPr>
+            <w:r>
+              <w:rPr>
+                <w:sz w:val="32"/>
+                <w:szCs w:val="32"/>
+              </w:rPr>
+              <w:t>11658374</w:t>
+            </w:r>
+          </w:p>
+        </w:tc>
+      </w:tr>
+      <w:tr>
+        <w:trPr>
+          <w:trHeight w:val="576"/>
+        </w:trPr>
+        <w:tc>
+          <w:tcPr>
+            <w:tcW w:w="2810" w:type="dxa"/>
+            <w:vAlign w:val="center"/>
+          </w:tcPr>
+          <w:p>
+            <w:pPr>
+              <w:rPr>
+                <w:sz w:val="32"/>
+                <w:szCs w:val="32"/>
+              </w:rPr>
+            </w:pPr>
+            <w:r>
+              <w:rPr>
+                <w:sz w:val="32"/>
+                <w:szCs w:val="32"/>
+              </w:rPr>
+              <w:t xml:space="preserve">Student Name </w:t>
+            </w:r>
+          </w:p>
+        </w:tc>
+        <w:tc>
+          <w:tcPr>
+            <w:tcW w:w="2810" w:type="dxa"/>
+            <w:vAlign w:val="center"/>
+          </w:tcPr>
+          <w:p>
+            <w:pPr>
+              <w:rPr>
+                <w:sz w:val="32"/>
+                <w:szCs w:val="32"/>
+              </w:rPr>
+            </w:pPr>
+            <w:r>
+              <w:rPr>
+                <w:sz w:val="32"/>
+                <w:szCs w:val="32"/>
+              </w:rPr>
+              <w:t>Chan Kwok Chi</w:t>
+            </w:r>
+          </w:p>
+        </w:tc>
+      </w:tr>
+      <w:tr>
+        <w:trPr>
+          <w:trHeight w:val="602"/>
+        </w:trPr>
+        <w:tc>
+          <w:tcPr>
+            <w:tcW w:w="2810" w:type="dxa"/>
+            <w:vAlign w:val="center"/>
+          </w:tcPr>
+          <w:p>
+            <w:pPr>
+              <w:rPr>
+                <w:sz w:val="32"/>
+                <w:szCs w:val="32"/>
+              </w:rPr>
+            </w:pPr>
+            <w:r>
+              <w:rPr>
+                <w:sz w:val="32"/>
+                <w:szCs w:val="32"/>
+              </w:rPr>
+              <w:t>Date</w:t>
+            </w:r>
+          </w:p>
+        </w:tc>
+        <w:tc>
+          <w:tcPr>
+            <w:tcW w:w="2810" w:type="dxa"/>
+            <w:vAlign w:val="center"/>
+          </w:tcPr>
+          <w:p>
+            <w:pPr>
+              <w:rPr>
+                <w:sz w:val="32"/>
+                <w:szCs w:val="32"/>
+              </w:rPr>
+            </w:pPr>
+            <w:r>
+              <w:rPr>
+                <w:sz w:val="32"/>
+                <w:szCs w:val="32"/>
+              </w:rPr>
+              <w:t>October 24, 2018</w:t>
+            </w:r>
+          </w:p>
+        </w:tc>
+      </w:tr>
+      <w:tr>
+        <w:trPr>
+          <w:trHeight w:val="602"/>
+        </w:trPr>
+        <w:tc>
+          <w:tcPr>
+            <w:tcW w:w="2810" w:type="dxa"/>
+            <w:vAlign w:val="center"/>
+          </w:tcPr>
+          <w:p>
+            <w:pPr>
+              <w:rPr>
+                <w:sz w:val="32"/>
+                <w:szCs w:val="32"/>
+              </w:rPr>
+            </w:pPr>
+            <w:r>
+              <w:rPr>
+                <w:sz w:val="32"/>
+                <w:szCs w:val="32"/>
+              </w:rPr>
+              <w:t>Grade</w:t>
+            </w:r>
+          </w:p>
+        </w:tc>
+        <w:tc>
+          <w:tcPr>
+            <w:tcW w:w="2810" w:type="dxa"/>
+            <w:vAlign w:val="center"/>
+          </w:tcPr>
+          <w:p>
+            <w:pPr>
+              <w:rPr>
+                <w:sz w:val="32"/>
+                <w:szCs w:val="32"/>
+              </w:rPr>
+            </w:pPr>
+          </w:p>
+        </w:tc>
+      </w:tr>
+    </w:tbl>
+    <w:p>
+      <w:pPr>
         <w:spacing w:after="0" w:line="240" w:lineRule="auto"/>
         <w:jc w:val="left"/>
         <w:rPr>
@@ -11,14 +454,25 @@
           <w:color w:val="2E74B5" w:themeColor="accent1" w:themeShade="BF"/>
           <w:sz w:val="32"/>
           <w:szCs w:val="32"/>
+        </w:rPr>
+      </w:pPr>
+      <w:r>
+        <w:br w:type="page"/>
+      </w:r>
+      <w:r>
+        <w:rPr>
           <w:lang w:val="zh-CN"/>
         </w:rPr>
-      </w:pPr>
+        <w:fldChar w:fldCharType="begin"/>
+      </w:r>
+      <w:r>
+        <w:instrText xml:space="preserve"> TITLE  \* FirstCap  \* MERGEFORMAT </w:instrText>
+      </w:r>
       <w:r>
         <w:rPr>
           <w:lang w:val="zh-CN"/>
         </w:rPr>
-        <w:br w:type="page"/>
+        <w:fldChar w:fldCharType="end"/>
       </w:r>
     </w:p>
     <w:sdt>
@@ -76,7 +530,7 @@
           <w:r>
             <w:fldChar w:fldCharType="separate"/>
           </w:r>
-          <w:hyperlink w:anchor="_Toc528069345" w:history="1">
+          <w:hyperlink w:anchor="_Toc528234383" w:history="1">
             <w:r>
               <w:rPr>
                 <w:rStyle w:val="ad"/>
@@ -118,7 +572,7 @@
                 <w:noProof/>
                 <w:webHidden/>
               </w:rPr>
-              <w:instrText xml:space="preserve"> PAGEREF _Toc528069345 \h </w:instrText>
+              <w:instrText xml:space="preserve"> PAGEREF _Toc528234383 \h </w:instrText>
             </w:r>
             <w:r>
               <w:rPr>
@@ -162,7 +616,7 @@
               <w:sz w:val="22"/>
             </w:rPr>
           </w:pPr>
-          <w:hyperlink w:anchor="_Toc528069346" w:history="1">
+          <w:hyperlink w:anchor="_Toc528234384" w:history="1">
             <w:r>
               <w:rPr>
                 <w:rStyle w:val="ad"/>
@@ -204,7 +658,7 @@
                 <w:noProof/>
                 <w:webHidden/>
               </w:rPr>
-              <w:instrText xml:space="preserve"> PAGEREF _Toc528069346 \h </w:instrText>
+              <w:instrText xml:space="preserve"> PAGEREF _Toc528234384 \h </w:instrText>
             </w:r>
             <w:r>
               <w:rPr>
@@ -248,7 +702,7 @@
               <w:sz w:val="22"/>
             </w:rPr>
           </w:pPr>
-          <w:hyperlink w:anchor="_Toc528069347" w:history="1">
+          <w:hyperlink w:anchor="_Toc528234385" w:history="1">
             <w:r>
               <w:rPr>
                 <w:rStyle w:val="ad"/>
@@ -290,7 +744,7 @@
                 <w:noProof/>
                 <w:webHidden/>
               </w:rPr>
-              <w:instrText xml:space="preserve"> PAGEREF _Toc528069347 \h </w:instrText>
+              <w:instrText xml:space="preserve"> PAGEREF _Toc528234385 \h </w:instrText>
             </w:r>
             <w:r>
               <w:rPr>
@@ -334,7 +788,7 @@
               <w:sz w:val="22"/>
             </w:rPr>
           </w:pPr>
-          <w:hyperlink w:anchor="_Toc528069348" w:history="1">
+          <w:hyperlink w:anchor="_Toc528234386" w:history="1">
             <w:r>
               <w:rPr>
                 <w:rStyle w:val="ad"/>
@@ -376,7 +830,7 @@
                 <w:noProof/>
                 <w:webHidden/>
               </w:rPr>
-              <w:instrText xml:space="preserve"> PAGEREF _Toc528069348 \h </w:instrText>
+              <w:instrText xml:space="preserve"> PAGEREF _Toc528234386 \h </w:instrText>
             </w:r>
             <w:r>
               <w:rPr>
@@ -420,7 +874,7 @@
               <w:sz w:val="22"/>
             </w:rPr>
           </w:pPr>
-          <w:hyperlink w:anchor="_Toc528069349" w:history="1">
+          <w:hyperlink w:anchor="_Toc528234387" w:history="1">
             <w:r>
               <w:rPr>
                 <w:rStyle w:val="ad"/>
@@ -462,7 +916,7 @@
                 <w:noProof/>
                 <w:webHidden/>
               </w:rPr>
-              <w:instrText xml:space="preserve"> PAGEREF _Toc528069349 \h </w:instrText>
+              <w:instrText xml:space="preserve"> PAGEREF _Toc528234387 \h </w:instrText>
             </w:r>
             <w:r>
               <w:rPr>
@@ -506,7 +960,7 @@
               <w:sz w:val="22"/>
             </w:rPr>
           </w:pPr>
-          <w:hyperlink w:anchor="_Toc528069350" w:history="1">
+          <w:hyperlink w:anchor="_Toc528234388" w:history="1">
             <w:r>
               <w:rPr>
                 <w:rStyle w:val="ad"/>
@@ -548,7 +1002,7 @@
                 <w:noProof/>
                 <w:webHidden/>
               </w:rPr>
-              <w:instrText xml:space="preserve"> PAGEREF _Toc528069350 \h </w:instrText>
+              <w:instrText xml:space="preserve"> PAGEREF _Toc528234388 \h </w:instrText>
             </w:r>
             <w:r>
               <w:rPr>
@@ -592,7 +1046,7 @@
               <w:sz w:val="22"/>
             </w:rPr>
           </w:pPr>
-          <w:hyperlink w:anchor="_Toc528069351" w:history="1">
+          <w:hyperlink w:anchor="_Toc528234389" w:history="1">
             <w:r>
               <w:rPr>
                 <w:rStyle w:val="ad"/>
@@ -634,7 +1088,7 @@
                 <w:noProof/>
                 <w:webHidden/>
               </w:rPr>
-              <w:instrText xml:space="preserve"> PAGEREF _Toc528069351 \h </w:instrText>
+              <w:instrText xml:space="preserve"> PAGEREF _Toc528234389 \h </w:instrText>
             </w:r>
             <w:r>
               <w:rPr>
@@ -678,7 +1132,7 @@
               <w:sz w:val="22"/>
             </w:rPr>
           </w:pPr>
-          <w:hyperlink w:anchor="_Toc528069352" w:history="1">
+          <w:hyperlink w:anchor="_Toc528234390" w:history="1">
             <w:r>
               <w:rPr>
                 <w:rStyle w:val="ad"/>
@@ -720,7 +1174,7 @@
                 <w:noProof/>
                 <w:webHidden/>
               </w:rPr>
-              <w:instrText xml:space="preserve"> PAGEREF _Toc528069352 \h </w:instrText>
+              <w:instrText xml:space="preserve"> PAGEREF _Toc528234390 \h </w:instrText>
             </w:r>
             <w:r>
               <w:rPr>
@@ -764,7 +1218,7 @@
               <w:sz w:val="22"/>
             </w:rPr>
           </w:pPr>
-          <w:hyperlink w:anchor="_Toc528069353" w:history="1">
+          <w:hyperlink w:anchor="_Toc528234391" w:history="1">
             <w:r>
               <w:rPr>
                 <w:rStyle w:val="ad"/>
@@ -806,7 +1260,7 @@
                 <w:noProof/>
                 <w:webHidden/>
               </w:rPr>
-              <w:instrText xml:space="preserve"> PAGEREF _Toc528069353 \h </w:instrText>
+              <w:instrText xml:space="preserve"> PAGEREF _Toc528234391 \h </w:instrText>
             </w:r>
             <w:r>
               <w:rPr>
@@ -850,7 +1304,7 @@
               <w:sz w:val="22"/>
             </w:rPr>
           </w:pPr>
-          <w:hyperlink w:anchor="_Toc528069354" w:history="1">
+          <w:hyperlink w:anchor="_Toc528234392" w:history="1">
             <w:r>
               <w:rPr>
                 <w:rStyle w:val="ad"/>
@@ -894,7 +1348,7 @@
                 <w:noProof/>
                 <w:webHidden/>
               </w:rPr>
-              <w:instrText xml:space="preserve"> PAGEREF _Toc528069354 \h </w:instrText>
+              <w:instrText xml:space="preserve"> PAGEREF _Toc528234392 \h </w:instrText>
             </w:r>
             <w:r>
               <w:rPr>
@@ -914,7 +1368,7 @@
                 <w:noProof/>
                 <w:webHidden/>
               </w:rPr>
-              <w:t>3</w:t>
+              <w:t>4</w:t>
             </w:r>
             <w:r>
               <w:rPr>
@@ -938,7 +1392,7 @@
               <w:sz w:val="22"/>
             </w:rPr>
           </w:pPr>
-          <w:hyperlink w:anchor="_Toc528069355" w:history="1">
+          <w:hyperlink w:anchor="_Toc528234393" w:history="1">
             <w:r>
               <w:rPr>
                 <w:rStyle w:val="ad"/>
@@ -980,7 +1434,7 @@
                 <w:noProof/>
                 <w:webHidden/>
               </w:rPr>
-              <w:instrText xml:space="preserve"> PAGEREF _Toc528069355 \h </w:instrText>
+              <w:instrText xml:space="preserve"> PAGEREF _Toc528234393 \h </w:instrText>
             </w:r>
             <w:r>
               <w:rPr>
@@ -1024,7 +1478,7 @@
               <w:sz w:val="22"/>
             </w:rPr>
           </w:pPr>
-          <w:hyperlink w:anchor="_Toc528069356" w:history="1">
+          <w:hyperlink w:anchor="_Toc528234394" w:history="1">
             <w:r>
               <w:rPr>
                 <w:rStyle w:val="ad"/>
@@ -1066,7 +1520,7 @@
                 <w:noProof/>
                 <w:webHidden/>
               </w:rPr>
-              <w:instrText xml:space="preserve"> PAGEREF _Toc528069356 \h </w:instrText>
+              <w:instrText xml:space="preserve"> PAGEREF _Toc528234394 \h </w:instrText>
             </w:r>
             <w:r>
               <w:rPr>
@@ -1110,7 +1564,7 @@
               <w:sz w:val="22"/>
             </w:rPr>
           </w:pPr>
-          <w:hyperlink w:anchor="_Toc528069357" w:history="1">
+          <w:hyperlink w:anchor="_Toc528234395" w:history="1">
             <w:r>
               <w:rPr>
                 <w:rStyle w:val="ad"/>
@@ -1152,7 +1606,7 @@
                 <w:noProof/>
                 <w:webHidden/>
               </w:rPr>
-              <w:instrText xml:space="preserve"> PAGEREF _Toc528069357 \h </w:instrText>
+              <w:instrText xml:space="preserve"> PAGEREF _Toc528234395 \h </w:instrText>
             </w:r>
             <w:r>
               <w:rPr>
@@ -1196,7 +1650,7 @@
               <w:sz w:val="22"/>
             </w:rPr>
           </w:pPr>
-          <w:hyperlink w:anchor="_Toc528069358" w:history="1">
+          <w:hyperlink w:anchor="_Toc528234396" w:history="1">
             <w:r>
               <w:rPr>
                 <w:rStyle w:val="ad"/>
@@ -1238,7 +1692,7 @@
                 <w:noProof/>
                 <w:webHidden/>
               </w:rPr>
-              <w:instrText xml:space="preserve"> PAGEREF _Toc528069358 \h </w:instrText>
+              <w:instrText xml:space="preserve"> PAGEREF _Toc528234396 \h </w:instrText>
             </w:r>
             <w:r>
               <w:rPr>
@@ -1282,7 +1736,7 @@
               <w:sz w:val="22"/>
             </w:rPr>
           </w:pPr>
-          <w:hyperlink w:anchor="_Toc528069359" w:history="1">
+          <w:hyperlink w:anchor="_Toc528234397" w:history="1">
             <w:r>
               <w:rPr>
                 <w:rStyle w:val="ad"/>
@@ -1324,7 +1778,7 @@
                 <w:noProof/>
                 <w:webHidden/>
               </w:rPr>
-              <w:instrText xml:space="preserve"> PAGEREF _Toc528069359 \h </w:instrText>
+              <w:instrText xml:space="preserve"> PAGEREF _Toc528234397 \h </w:instrText>
             </w:r>
             <w:r>
               <w:rPr>
@@ -1368,7 +1822,7 @@
               <w:sz w:val="22"/>
             </w:rPr>
           </w:pPr>
-          <w:hyperlink w:anchor="_Toc528069360" w:history="1">
+          <w:hyperlink w:anchor="_Toc528234398" w:history="1">
             <w:r>
               <w:rPr>
                 <w:rStyle w:val="ad"/>
@@ -1410,7 +1864,7 @@
                 <w:noProof/>
                 <w:webHidden/>
               </w:rPr>
-              <w:instrText xml:space="preserve"> PAGEREF _Toc528069360 \h </w:instrText>
+              <w:instrText xml:space="preserve"> PAGEREF _Toc528234398 \h </w:instrText>
             </w:r>
             <w:r>
               <w:rPr>
@@ -1454,7 +1908,7 @@
               <w:sz w:val="22"/>
             </w:rPr>
           </w:pPr>
-          <w:hyperlink w:anchor="_Toc528069361" w:history="1">
+          <w:hyperlink w:anchor="_Toc528234399" w:history="1">
             <w:r>
               <w:rPr>
                 <w:rStyle w:val="ad"/>
@@ -1496,7 +1950,7 @@
                 <w:noProof/>
                 <w:webHidden/>
               </w:rPr>
-              <w:instrText xml:space="preserve"> PAGEREF _Toc528069361 \h </w:instrText>
+              <w:instrText xml:space="preserve"> PAGEREF _Toc528234399 \h </w:instrText>
             </w:r>
             <w:r>
               <w:rPr>
@@ -1540,7 +1994,7 @@
               <w:sz w:val="22"/>
             </w:rPr>
           </w:pPr>
-          <w:hyperlink w:anchor="_Toc528069362" w:history="1">
+          <w:hyperlink w:anchor="_Toc528234400" w:history="1">
             <w:r>
               <w:rPr>
                 <w:rStyle w:val="ad"/>
@@ -1582,7 +2036,7 @@
                 <w:noProof/>
                 <w:webHidden/>
               </w:rPr>
-              <w:instrText xml:space="preserve"> PAGEREF _Toc528069362 \h </w:instrText>
+              <w:instrText xml:space="preserve"> PAGEREF _Toc528234400 \h </w:instrText>
             </w:r>
             <w:r>
               <w:rPr>
@@ -1626,7 +2080,7 @@
               <w:sz w:val="22"/>
             </w:rPr>
           </w:pPr>
-          <w:hyperlink w:anchor="_Toc528069363" w:history="1">
+          <w:hyperlink w:anchor="_Toc528234401" w:history="1">
             <w:r>
               <w:rPr>
                 <w:rStyle w:val="ad"/>
@@ -1668,7 +2122,7 @@
                 <w:noProof/>
                 <w:webHidden/>
               </w:rPr>
-              <w:instrText xml:space="preserve"> PAGEREF _Toc528069363 \h </w:instrText>
+              <w:instrText xml:space="preserve"> PAGEREF _Toc528234401 \h </w:instrText>
             </w:r>
             <w:r>
               <w:rPr>
@@ -1711,7 +2165,7 @@
               <w:sz w:val="22"/>
             </w:rPr>
           </w:pPr>
-          <w:hyperlink w:anchor="_Toc528069364" w:history="1">
+          <w:hyperlink w:anchor="_Toc528234402" w:history="1">
             <w:r>
               <w:rPr>
                 <w:rStyle w:val="ad"/>
@@ -1738,7 +2192,7 @@
                 <w:noProof/>
                 <w:webHidden/>
               </w:rPr>
-              <w:instrText xml:space="preserve"> PAGEREF _Toc528069364 \h </w:instrText>
+              <w:instrText xml:space="preserve"> PAGEREF _Toc528234402 \h </w:instrText>
             </w:r>
             <w:r>
               <w:rPr>
@@ -1781,7 +2235,7 @@
               <w:sz w:val="22"/>
             </w:rPr>
           </w:pPr>
-          <w:hyperlink w:anchor="_Toc528069365" w:history="1">
+          <w:hyperlink w:anchor="_Toc528234403" w:history="1">
             <w:r>
               <w:rPr>
                 <w:rStyle w:val="ad"/>
@@ -1808,7 +2262,7 @@
                 <w:noProof/>
                 <w:webHidden/>
               </w:rPr>
-              <w:instrText xml:space="preserve"> PAGEREF _Toc528069365 \h </w:instrText>
+              <w:instrText xml:space="preserve"> PAGEREF _Toc528234403 \h </w:instrText>
             </w:r>
             <w:r>
               <w:rPr>
@@ -1847,12 +2301,8 @@
               <w:lang w:val="zh-CN"/>
             </w:rPr>
             <w:sectPr>
-              <w:headerReference w:type="even" r:id="rId9"/>
-              <w:headerReference w:type="default" r:id="rId10"/>
-              <w:footerReference w:type="even" r:id="rId11"/>
-              <w:footerReference w:type="default" r:id="rId12"/>
-              <w:headerReference w:type="first" r:id="rId13"/>
-              <w:footerReference w:type="first" r:id="rId14"/>
+              <w:footerReference w:type="default" r:id="rId10"/>
+              <w:footerReference w:type="first" r:id="rId11"/>
               <w:pgSz w:w="12240" w:h="15840"/>
               <w:pgMar w:top="1440" w:right="1800" w:bottom="1440" w:left="1800" w:header="0" w:footer="0" w:gutter="0"/>
               <w:cols w:space="720"/>
@@ -1879,7 +2329,7 @@
           <w:numId w:val="1"/>
         </w:numPr>
       </w:pPr>
-      <w:bookmarkStart w:id="0" w:name="_Toc528069345"/>
+      <w:bookmarkStart w:id="0" w:name="_Toc528234383"/>
       <w:r>
         <w:lastRenderedPageBreak/>
         <w:t>Problem Definition</w:t>
@@ -1894,7 +2344,7 @@
           <w:numId w:val="1"/>
         </w:numPr>
       </w:pPr>
-      <w:bookmarkStart w:id="1" w:name="_Toc528069346"/>
+      <w:bookmarkStart w:id="1" w:name="_Toc528234384"/>
       <w:r>
         <w:t>Introduction</w:t>
       </w:r>
@@ -2091,6 +2541,7 @@
             <w:docPart w:val="DefaultPlaceholder_-1854013440"/>
           </w:placeholder>
         </w:sdtPr>
+        <w:sdtEndPr/>
         <w:sdtContent>
           <w:r>
             <w:rPr>
@@ -2166,7 +2617,7 @@
           <w:numId w:val="1"/>
         </w:numPr>
       </w:pPr>
-      <w:bookmarkStart w:id="2" w:name="_Toc528069347"/>
+      <w:bookmarkStart w:id="2" w:name="_Toc528234385"/>
       <w:r>
         <w:t>Project Aim</w:t>
       </w:r>
@@ -2184,28 +2635,98 @@
           <w:rFonts w:cs="Times New Roman"/>
           <w:szCs w:val="24"/>
         </w:rPr>
-        <w:t>The aim of this project is to build a mobile AR application consists of indoor navigation and c</w:t>
-      </w:r>
-      <w:r>
-        <w:rPr>
-          <w:rFonts w:cs="Times New Roman"/>
-          <w:szCs w:val="24"/>
-        </w:rPr>
-        <w:t>ontextual information presentation</w:t>
-      </w:r>
-      <w:r>
-        <w:rPr>
-          <w:rFonts w:cs="Times New Roman"/>
-          <w:szCs w:val="24"/>
-        </w:rPr>
-        <w:t xml:space="preserve">. </w:t>
-      </w:r>
-      <w:r>
-        <w:rPr>
-          <w:rFonts w:cs="Times New Roman"/>
-          <w:szCs w:val="24"/>
-        </w:rPr>
-        <w:t xml:space="preserve">It hopes that this project could </w:t>
+        <w:t xml:space="preserve">The aim of this project is to build a mobile AR application </w:t>
+      </w:r>
+      <w:r>
+        <w:rPr>
+          <w:rFonts w:cs="Times New Roman" w:hint="eastAsia"/>
+          <w:szCs w:val="24"/>
+        </w:rPr>
+        <w:t>that</w:t>
+      </w:r>
+      <w:r>
+        <w:rPr>
+          <w:rFonts w:cs="Times New Roman"/>
+          <w:szCs w:val="24"/>
+        </w:rPr>
+        <w:t xml:space="preserve"> provide instant information service and navigation guidance. Users can gain information just through scanning target objects by cameras on their devices. Those information includes background</w:t>
+      </w:r>
+      <w:r>
+        <w:rPr>
+          <w:rFonts w:cs="Times New Roman"/>
+          <w:szCs w:val="24"/>
+        </w:rPr>
+        <w:t>s</w:t>
+      </w:r>
+      <w:r>
+        <w:rPr>
+          <w:rFonts w:cs="Times New Roman"/>
+          <w:szCs w:val="24"/>
+        </w:rPr>
+        <w:t xml:space="preserve"> of static objects or time schedule </w:t>
+      </w:r>
+      <w:r>
+        <w:rPr>
+          <w:rFonts w:cs="Times New Roman"/>
+          <w:szCs w:val="24"/>
+        </w:rPr>
+        <w:t>of dynamic objects such as activities</w:t>
+      </w:r>
+      <w:r>
+        <w:rPr>
+          <w:rFonts w:cs="Times New Roman"/>
+          <w:szCs w:val="24"/>
+        </w:rPr>
+        <w:t>.</w:t>
+      </w:r>
+      <w:r>
+        <w:rPr>
+          <w:rFonts w:cs="Times New Roman"/>
+          <w:szCs w:val="24"/>
+        </w:rPr>
+        <w:t xml:space="preserve"> Navigation guidance will give suggested direction that could take users to reach the </w:t>
+      </w:r>
+      <w:r>
+        <w:rPr>
+          <w:rFonts w:cs="Times New Roman"/>
+          <w:szCs w:val="24"/>
+        </w:rPr>
+        <w:t>intended</w:t>
+      </w:r>
+      <w:r>
+        <w:rPr>
+          <w:rFonts w:cs="Times New Roman"/>
+          <w:szCs w:val="24"/>
+        </w:rPr>
+        <w:t xml:space="preserve"> position.</w:t>
+      </w:r>
+      <w:r>
+        <w:rPr>
+          <w:rFonts w:cs="Times New Roman"/>
+          <w:szCs w:val="24"/>
+        </w:rPr>
+        <w:t xml:space="preserve"> </w:t>
+      </w:r>
+      <w:r>
+        <w:rPr>
+          <w:rFonts w:cs="Times New Roman"/>
+          <w:szCs w:val="24"/>
+        </w:rPr>
+        <w:t xml:space="preserve">It hopes that this </w:t>
+      </w:r>
+      <w:r>
+        <w:rPr>
+          <w:rFonts w:cs="Times New Roman"/>
+          <w:szCs w:val="24"/>
+        </w:rPr>
+        <w:t>app</w:t>
+      </w:r>
+      <w:r>
+        <w:rPr>
+          <w:rFonts w:cs="Times New Roman"/>
+          <w:szCs w:val="24"/>
+        </w:rPr>
+        <w:t xml:space="preserve"> could </w:t>
       </w:r>
       <w:r>
         <w:rPr>
@@ -2216,52 +2737,10 @@
       </w:r>
       <w:r>
         <w:rPr>
-          <w:rFonts w:cs="Times New Roman" w:hint="eastAsia"/>
-          <w:szCs w:val="24"/>
-        </w:rPr>
-        <w:t>achieve</w:t>
-      </w:r>
-      <w:r>
-        <w:rPr>
-          <w:rFonts w:cs="Times New Roman"/>
-          <w:szCs w:val="24"/>
-        </w:rPr>
-        <w:t xml:space="preserve"> </w:t>
-      </w:r>
-      <w:r>
-        <w:rPr>
-          <w:rFonts w:cs="Times New Roman"/>
-          <w:szCs w:val="24"/>
-        </w:rPr>
-        <w:t xml:space="preserve">information about indoor objects </w:t>
-      </w:r>
-      <w:r>
-        <w:rPr>
-          <w:rFonts w:cs="Times New Roman" w:hint="eastAsia"/>
-          <w:szCs w:val="24"/>
-        </w:rPr>
-        <w:t>instantly</w:t>
-      </w:r>
-      <w:r>
-        <w:rPr>
-          <w:rFonts w:cs="Times New Roman"/>
-          <w:szCs w:val="24"/>
-        </w:rPr>
-        <w:t xml:space="preserve"> </w:t>
-      </w:r>
-      <w:r>
-        <w:rPr>
-          <w:rFonts w:cs="Times New Roman"/>
-          <w:szCs w:val="24"/>
-        </w:rPr>
-        <w:t>as well as reach target position</w:t>
-      </w:r>
-      <w:r>
-        <w:rPr>
-          <w:rFonts w:cs="Times New Roman"/>
-          <w:szCs w:val="24"/>
-        </w:rPr>
-        <w:t xml:space="preserve"> more efficiently.</w:t>
+          <w:rFonts w:cs="Times New Roman"/>
+          <w:szCs w:val="24"/>
+        </w:rPr>
+        <w:t>explore a building efficiently.</w:t>
       </w:r>
     </w:p>
     <w:p>
@@ -2272,7 +2751,7 @@
           <w:numId w:val="1"/>
         </w:numPr>
       </w:pPr>
-      <w:bookmarkStart w:id="3" w:name="_Toc528069348"/>
+      <w:bookmarkStart w:id="3" w:name="_Toc528234386"/>
       <w:r>
         <w:t>Project Objectives</w:t>
       </w:r>
@@ -2392,6 +2871,7 @@
           <w:rFonts w:cs="Times New Roman"/>
           <w:szCs w:val="24"/>
         </w:rPr>
+        <w:lastRenderedPageBreak/>
         <w:t>D</w:t>
       </w:r>
       <w:r>
@@ -2453,7 +2933,6 @@
           <w:rFonts w:cs="Times New Roman"/>
           <w:szCs w:val="24"/>
         </w:rPr>
-        <w:lastRenderedPageBreak/>
         <w:t>Design and Implement communication between server and app.</w:t>
       </w:r>
     </w:p>
@@ -2680,7 +3159,7 @@
           <w:numId w:val="1"/>
         </w:numPr>
       </w:pPr>
-      <w:bookmarkStart w:id="4" w:name="_Toc528069349"/>
+      <w:bookmarkStart w:id="4" w:name="_Toc528234387"/>
       <w:r>
         <w:t>Value Proposition</w:t>
       </w:r>
@@ -2735,16 +3214,7 @@
           <w:rFonts w:cs="Times New Roman"/>
           <w:szCs w:val="24"/>
         </w:rPr>
-        <w:t>AR and indoor positioning technologies have been developed rapidly in recent years, there is still no general app that taking advantages of those technologies for a building exploration guidance in Hong Kong. This pro</w:t>
-      </w:r>
-      <w:bookmarkStart w:id="5" w:name="_GoBack"/>
-      <w:bookmarkEnd w:id="5"/>
-      <w:r>
-        <w:rPr>
-          <w:rFonts w:cs="Times New Roman"/>
-          <w:szCs w:val="24"/>
-        </w:rPr>
-        <w:t>posed system can fill the gap.</w:t>
+        <w:t>AR and indoor positioning technologies have been developed rapidly in recent years, there is still no general app that taking advantages of those technologies for a building exploration guidance in Hong Kong. This proposed system can fill the gap.</w:t>
       </w:r>
     </w:p>
     <w:p>
@@ -2755,11 +3225,11 @@
           <w:numId w:val="1"/>
         </w:numPr>
       </w:pPr>
-      <w:bookmarkStart w:id="6" w:name="_Toc528069350"/>
+      <w:bookmarkStart w:id="5" w:name="_Toc528234388"/>
       <w:r>
         <w:t>Literature Reviews</w:t>
       </w:r>
-      <w:bookmarkEnd w:id="6"/>
+      <w:bookmarkEnd w:id="5"/>
     </w:p>
     <w:p>
       <w:pPr>
@@ -2769,11 +3239,11 @@
           <w:numId w:val="1"/>
         </w:numPr>
       </w:pPr>
-      <w:bookmarkStart w:id="7" w:name="_Toc528069351"/>
+      <w:bookmarkStart w:id="6" w:name="_Toc528234389"/>
       <w:r>
         <w:t>Problem Analysis</w:t>
       </w:r>
-      <w:bookmarkEnd w:id="7"/>
+      <w:bookmarkEnd w:id="6"/>
     </w:p>
     <w:p>
       <w:pPr>
@@ -2854,11 +3324,11 @@
           <w:numId w:val="1"/>
         </w:numPr>
       </w:pPr>
-      <w:bookmarkStart w:id="8" w:name="_Toc528069352"/>
+      <w:bookmarkStart w:id="7" w:name="_Toc528234390"/>
       <w:r>
         <w:t>Data presentation</w:t>
       </w:r>
-      <w:bookmarkEnd w:id="8"/>
+      <w:bookmarkEnd w:id="7"/>
     </w:p>
     <w:p>
       <w:pPr>
@@ -2906,7 +3376,7 @@
           <w:szCs w:val="24"/>
           <w:lang w:eastAsia="zh-TW"/>
         </w:rPr>
-        <w:t xml:space="preserve"> the sense of tie between a real object and that virtual one on GUI. In conventional information application (e.g. </w:t>
+        <w:t xml:space="preserve"> the sense of tie between a real object and that virtual one on GUI. In </w:t>
       </w:r>
       <w:r>
         <w:rPr>
@@ -2914,6 +3384,15 @@
           <w:szCs w:val="24"/>
           <w:lang w:eastAsia="zh-TW"/>
         </w:rPr>
+        <w:lastRenderedPageBreak/>
+        <w:t xml:space="preserve">conventional information application (e.g. </w:t>
+      </w:r>
+      <w:r>
+        <w:rPr>
+          <w:rFonts w:eastAsia="PMingLiU" w:cs="Times New Roman"/>
+          <w:szCs w:val="24"/>
+          <w:lang w:eastAsia="zh-TW"/>
+        </w:rPr>
         <w:t>google</w:t>
       </w:r>
       <w:r>
@@ -2922,7 +3401,7 @@
           <w:szCs w:val="24"/>
           <w:lang w:eastAsia="zh-TW"/>
         </w:rPr>
-        <w:t xml:space="preserve"> map), text information often displayed onto a 2D map or along with a picture. This kind of GUI some time is difficult for users to </w:t>
+        <w:t xml:space="preserve"> map), text information often displayed onto a 2D map or along with a picture. This kind of GUI some time is difficult for users to identify the related object in real world. This problem can be solved if the software includes real vision into the its GUI. </w:t>
       </w:r>
       <w:r>
         <w:rPr>
@@ -2930,8 +3409,7 @@
           <w:szCs w:val="24"/>
           <w:lang w:eastAsia="zh-TW"/>
         </w:rPr>
-        <w:lastRenderedPageBreak/>
-        <w:t xml:space="preserve">identify the related object in real world. This problem can be solved if the software includes real vision into the its GUI. </w:t>
+        <w:t>By employing AR</w:t>
       </w:r>
       <w:r>
         <w:rPr>
@@ -2939,7 +3417,7 @@
           <w:szCs w:val="24"/>
           <w:lang w:eastAsia="zh-TW"/>
         </w:rPr>
-        <w:t>By employing AR</w:t>
+        <w:t xml:space="preserve"> technology</w:t>
       </w:r>
       <w:r>
         <w:rPr>
@@ -2947,7 +3425,7 @@
           <w:szCs w:val="24"/>
           <w:lang w:eastAsia="zh-TW"/>
         </w:rPr>
-        <w:t xml:space="preserve"> technology</w:t>
+        <w:t xml:space="preserve"> for data presentation</w:t>
       </w:r>
       <w:r>
         <w:rPr>
@@ -2955,7 +3433,7 @@
           <w:szCs w:val="24"/>
           <w:lang w:eastAsia="zh-TW"/>
         </w:rPr>
-        <w:t xml:space="preserve"> for data presentation</w:t>
+        <w:t xml:space="preserve">, people can gain what they want </w:t>
       </w:r>
       <w:r>
         <w:rPr>
@@ -2963,7 +3441,7 @@
           <w:szCs w:val="24"/>
           <w:lang w:eastAsia="zh-TW"/>
         </w:rPr>
-        <w:t xml:space="preserve">, people can gain what they want </w:t>
+        <w:t xml:space="preserve">to know </w:t>
       </w:r>
       <w:r>
         <w:rPr>
@@ -2971,7 +3449,7 @@
           <w:szCs w:val="24"/>
           <w:lang w:eastAsia="zh-TW"/>
         </w:rPr>
-        <w:t xml:space="preserve">to know </w:t>
+        <w:t>directly from real vision on camera live capture.</w:t>
       </w:r>
       <w:r>
         <w:rPr>
@@ -2979,15 +3457,7 @@
           <w:szCs w:val="24"/>
           <w:lang w:eastAsia="zh-TW"/>
         </w:rPr>
-        <w:t>directly from real vision on camera live capture.</w:t>
-      </w:r>
-      <w:r>
-        <w:rPr>
-          <w:rFonts w:eastAsia="PMingLiU" w:cs="Times New Roman"/>
-          <w:szCs w:val="24"/>
-          <w:lang w:eastAsia="zh-TW"/>
-        </w:rPr>
-        <w:t xml:space="preserve"> </w:t>
+        <w:t xml:space="preserve"> This way is more natural in sense therefore user experience is improved.</w:t>
       </w:r>
     </w:p>
     <w:p>
@@ -3015,14 +3485,14 @@
           <w:numId w:val="1"/>
         </w:numPr>
       </w:pPr>
-      <w:bookmarkStart w:id="9" w:name="_Toc528069353"/>
+      <w:bookmarkStart w:id="8" w:name="_Toc528234391"/>
       <w:r>
         <w:t>N</w:t>
       </w:r>
       <w:r>
         <w:t>avigation</w:t>
       </w:r>
-      <w:bookmarkEnd w:id="9"/>
+      <w:bookmarkEnd w:id="8"/>
     </w:p>
     <w:p>
       <w:pPr>
@@ -3164,6 +3634,7 @@
             <w:docPart w:val="DefaultPlaceholder_-1854013440"/>
           </w:placeholder>
         </w:sdtPr>
+        <w:sdtEndPr/>
         <w:sdtContent>
           <w:r>
             <w:rPr>
@@ -3295,6 +3766,7 @@
             <w:docPart w:val="DefaultPlaceholder_-1854013440"/>
           </w:placeholder>
         </w:sdtPr>
+        <w:sdtEndPr/>
         <w:sdtContent>
           <w:r>
             <w:rPr>
@@ -3544,6 +4016,7 @@
             <w:docPart w:val="DefaultPlaceholder_-1854013440"/>
           </w:placeholder>
         </w:sdtPr>
+        <w:sdtEndPr/>
         <w:sdtContent>
           <w:r>
             <w:rPr>
@@ -3644,7 +4117,7 @@
           <w:szCs w:val="24"/>
           <w:lang w:eastAsia="zh-TW"/>
         </w:rPr>
-        <w:t xml:space="preserve">Several works just combined camera-based poisoning and AR into a </w:t>
+        <w:t>Note that in applications of the third kind of techniques, sensors or signals</w:t>
       </w:r>
       <w:r>
         <w:rPr>
@@ -3652,7 +4125,7 @@
           <w:szCs w:val="24"/>
           <w:lang w:eastAsia="zh-TW"/>
         </w:rPr>
-        <w:t xml:space="preserve">navigation </w:t>
+        <w:t xml:space="preserve"> are often used</w:t>
       </w:r>
       <w:r>
         <w:rPr>
@@ -3660,7 +4133,7 @@
           <w:szCs w:val="24"/>
           <w:lang w:eastAsia="zh-TW"/>
         </w:rPr>
-        <w:t xml:space="preserve">system for providing a better user experience. </w:t>
+        <w:t xml:space="preserve"> to calibrate the deviation from</w:t>
       </w:r>
       <w:r>
         <w:rPr>
@@ -3668,7 +4141,7 @@
           <w:szCs w:val="24"/>
           <w:lang w:eastAsia="zh-TW"/>
         </w:rPr>
-        <w:t>Note that in applications of the third kind of techniques, sensors or signals</w:t>
+        <w:t xml:space="preserve"> the </w:t>
       </w:r>
       <w:r>
         <w:rPr>
@@ -3676,7 +4149,7 @@
           <w:szCs w:val="24"/>
           <w:lang w:eastAsia="zh-TW"/>
         </w:rPr>
-        <w:t xml:space="preserve"> are often used</w:t>
+        <w:t>actual</w:t>
       </w:r>
       <w:r>
         <w:rPr>
@@ -3684,7 +4157,7 @@
           <w:szCs w:val="24"/>
           <w:lang w:eastAsia="zh-TW"/>
         </w:rPr>
-        <w:t xml:space="preserve"> to calibrate the deviation from</w:t>
+        <w:t xml:space="preserve"> position of devices and i</w:t>
       </w:r>
       <w:r>
         <w:rPr>
@@ -3692,7 +4165,7 @@
           <w:szCs w:val="24"/>
           <w:lang w:eastAsia="zh-TW"/>
         </w:rPr>
-        <w:t xml:space="preserve"> the </w:t>
+        <w:t>t is not much different from the first two</w:t>
       </w:r>
       <w:r>
         <w:rPr>
@@ -3700,32 +4173,10 @@
           <w:szCs w:val="24"/>
           <w:lang w:eastAsia="zh-TW"/>
         </w:rPr>
-        <w:t>actual</w:t>
-      </w:r>
-      <w:r>
-        <w:rPr>
-          <w:rFonts w:eastAsia="PMingLiU" w:cs="Times New Roman"/>
-          <w:szCs w:val="24"/>
-          <w:lang w:eastAsia="zh-TW"/>
-        </w:rPr>
-        <w:t xml:space="preserve"> position of devices and i</w:t>
-      </w:r>
-      <w:r>
-        <w:rPr>
-          <w:rFonts w:eastAsia="PMingLiU" w:cs="Times New Roman"/>
-          <w:szCs w:val="24"/>
-          <w:lang w:eastAsia="zh-TW"/>
-        </w:rPr>
-        <w:t>t is not much different from the first two</w:t>
-      </w:r>
-      <w:r>
-        <w:rPr>
-          <w:rFonts w:eastAsia="PMingLiU" w:cs="Times New Roman"/>
-          <w:szCs w:val="24"/>
-          <w:lang w:eastAsia="zh-TW"/>
-        </w:rPr>
         <w:t>.</w:t>
       </w:r>
+      <w:bookmarkStart w:id="9" w:name="_GoBack"/>
+      <w:bookmarkEnd w:id="9"/>
     </w:p>
     <w:p>
       <w:pPr>
@@ -3738,7 +4189,7 @@
           <w:lang w:eastAsia="zh-TW"/>
         </w:rPr>
       </w:pPr>
-      <w:bookmarkStart w:id="10" w:name="_Toc528069354"/>
+      <w:bookmarkStart w:id="10" w:name="_Toc528234392"/>
       <w:r>
         <w:rPr>
           <w:lang w:eastAsia="zh-TW"/>
@@ -3787,7 +4238,19 @@
         <w:rPr>
           <w:lang w:eastAsia="zh-TW"/>
         </w:rPr>
-        <w:t>navigation can seamlessly cooperate with AR to provide a better user experience in an information app for building. It can be combined with other sensors or signals for calibration.</w:t>
+        <w:t xml:space="preserve">navigation can seamlessly cooperate with AR to provide a better user experience in an information app for </w:t>
+      </w:r>
+      <w:r>
+        <w:rPr>
+          <w:lang w:eastAsia="zh-TW"/>
+        </w:rPr>
+        <w:t xml:space="preserve">a </w:t>
+      </w:r>
+      <w:r>
+        <w:rPr>
+          <w:lang w:eastAsia="zh-TW"/>
+        </w:rPr>
+        <w:t>building. It can be combined with other sensors or signals for calibration.</w:t>
       </w:r>
     </w:p>
     <w:p>
@@ -3798,7 +4261,7 @@
           <w:numId w:val="1"/>
         </w:numPr>
       </w:pPr>
-      <w:bookmarkStart w:id="11" w:name="_Toc528069355"/>
+      <w:bookmarkStart w:id="11" w:name="_Toc528234393"/>
       <w:r>
         <w:lastRenderedPageBreak/>
         <w:t>Related Technologies</w:t>
@@ -3848,7 +4311,7 @@
           <w:numId w:val="1"/>
         </w:numPr>
       </w:pPr>
-      <w:bookmarkStart w:id="12" w:name="_Toc528069356"/>
+      <w:bookmarkStart w:id="12" w:name="_Toc528234394"/>
       <w:r>
         <w:t>Brief description of the proposed system</w:t>
       </w:r>
@@ -3856,7 +4319,7 @@
     </w:p>
     <w:p>
       <w:r>
-        <w:t xml:space="preserve">With reference from </w:t>
+        <w:t xml:space="preserve">The survey in </w:t>
       </w:r>
       <w:sdt>
         <w:sdtPr>
@@ -3867,6 +4330,7 @@
             <w:docPart w:val="EEC703978C654A9DB278A3EFA7985323"/>
           </w:placeholder>
         </w:sdtPr>
+        <w:sdtEndPr/>
         <w:sdtContent>
           <w:r>
             <w:fldChar w:fldCharType="begin"/>
@@ -3886,10 +4350,31 @@
         </w:sdtContent>
       </w:sdt>
       <w:r>
-        <w:t xml:space="preserve">, </w:t>
-      </w:r>
-      <w:r>
-        <w:t>this paper</w:t>
+        <w:t xml:space="preserve"> </w:t>
+      </w:r>
+      <w:r>
+        <w:t>summarized the basic tasks of an</w:t>
+      </w:r>
+      <w:r>
+        <w:t xml:space="preserve"> AR navigation</w:t>
+      </w:r>
+      <w:r>
+        <w:t xml:space="preserve"> system</w:t>
+      </w:r>
+      <w:r>
+        <w:t xml:space="preserve">. </w:t>
+      </w:r>
+      <w:r>
+        <w:t>Thus</w:t>
+      </w:r>
+      <w:r>
+        <w:t xml:space="preserve"> </w:t>
+      </w:r>
+      <w:r>
+        <w:t xml:space="preserve">this </w:t>
+      </w:r>
+      <w:r>
+        <w:t>paper</w:t>
       </w:r>
       <w:r>
         <w:t xml:space="preserve"> designed three </w:t>
@@ -3962,7 +4447,7 @@
           <w:numId w:val="1"/>
         </w:numPr>
       </w:pPr>
-      <w:bookmarkStart w:id="13" w:name="_Toc528069357"/>
+      <w:bookmarkStart w:id="13" w:name="_Toc528234395"/>
       <w:r>
         <w:t>Related t</w:t>
       </w:r>
@@ -4030,6 +4515,7 @@
             <w:docPart w:val="DefaultPlaceholder_-1854013440"/>
           </w:placeholder>
         </w:sdtPr>
+        <w:sdtEndPr/>
         <w:sdtContent>
           <w:r>
             <w:rPr>
@@ -4082,12 +4568,21 @@
         </w:rPr>
         <w:t xml:space="preserve">used to supplement information, which </w:t>
       </w:r>
-      <w:r>
-        <w:rPr>
-          <w:rFonts w:cs="Times New Roman"/>
-          <w:szCs w:val="24"/>
-        </w:rPr>
-        <w:t xml:space="preserve">can not be obtained from general perceptions, to objects in real world. </w:t>
+      <w:proofErr w:type="spellStart"/>
+      <w:r>
+        <w:rPr>
+          <w:rFonts w:cs="Times New Roman"/>
+          <w:szCs w:val="24"/>
+        </w:rPr>
+        <w:t>can not</w:t>
+      </w:r>
+      <w:proofErr w:type="spellEnd"/>
+      <w:r>
+        <w:rPr>
+          <w:rFonts w:cs="Times New Roman"/>
+          <w:szCs w:val="24"/>
+        </w:rPr>
+        <w:t xml:space="preserve"> be obtained from general perceptions, to objects in real world. </w:t>
       </w:r>
       <w:r>
         <w:rPr>
@@ -4232,7 +4727,7 @@
           <w:numId w:val="1"/>
         </w:numPr>
       </w:pPr>
-      <w:bookmarkStart w:id="14" w:name="_Toc528069358"/>
+      <w:bookmarkStart w:id="14" w:name="_Toc528234396"/>
       <w:r>
         <w:lastRenderedPageBreak/>
         <w:t>Existing Solutions</w:t>
@@ -4247,7 +4742,7 @@
           <w:numId w:val="1"/>
         </w:numPr>
       </w:pPr>
-      <w:bookmarkStart w:id="15" w:name="_Toc528069359"/>
+      <w:bookmarkStart w:id="15" w:name="_Toc528234397"/>
       <w:r>
         <w:t>AR tools</w:t>
       </w:r>
@@ -4269,6 +4764,7 @@
             <w:docPart w:val="DefaultPlaceholder_-1854013440"/>
           </w:placeholder>
         </w:sdtPr>
+        <w:sdtEndPr/>
         <w:sdtContent>
           <w:r>
             <w:fldChar w:fldCharType="begin"/>
@@ -4302,6 +4798,7 @@
             <w:docPart w:val="DefaultPlaceholder_-1854013440"/>
           </w:placeholder>
         </w:sdtPr>
+        <w:sdtEndPr/>
         <w:sdtContent>
           <w:r>
             <w:fldChar w:fldCharType="begin"/>
@@ -4330,13 +4827,7 @@
         <w:t xml:space="preserve">useful </w:t>
       </w:r>
       <w:r>
-        <w:t xml:space="preserve">for </w:t>
-      </w:r>
-      <w:r>
-        <w:t xml:space="preserve">developing </w:t>
-      </w:r>
-      <w:r>
-        <w:t xml:space="preserve">mobile </w:t>
+        <w:t xml:space="preserve">for mobile </w:t>
       </w:r>
       <w:r>
         <w:t xml:space="preserve">apps development. ARKit is introduced by Apple company and </w:t>
@@ -4362,7 +4853,7 @@
           <w:numId w:val="1"/>
         </w:numPr>
       </w:pPr>
-      <w:bookmarkStart w:id="16" w:name="_Toc528069360"/>
+      <w:bookmarkStart w:id="16" w:name="_Toc528234398"/>
       <w:r>
         <w:t xml:space="preserve">Camera-based positioning with different </w:t>
       </w:r>
@@ -4406,6 +4897,7 @@
             <w:docPart w:val="DefaultPlaceholder_-1854013440"/>
           </w:placeholder>
         </w:sdtPr>
+        <w:sdtEndPr/>
         <w:sdtContent>
           <w:r>
             <w:rPr>
@@ -4578,7 +5070,14 @@
           <w:rFonts w:cs="Times New Roman"/>
           <w:szCs w:val="24"/>
         </w:rPr>
-        <w:t>use references from</w:t>
+        <w:t>U</w:t>
+      </w:r>
+      <w:r>
+        <w:rPr>
+          <w:rFonts w:cs="Times New Roman"/>
+          <w:szCs w:val="24"/>
+        </w:rPr>
+        <w:t>se references from</w:t>
       </w:r>
       <w:r>
         <w:rPr>
@@ -4635,6 +5134,7 @@
             <w:docPart w:val="DefaultPlaceholder_-1854013440"/>
           </w:placeholder>
         </w:sdtPr>
+        <w:sdtEndPr/>
         <w:sdtContent>
           <w:r>
             <w:rPr>
@@ -4693,6 +5193,7 @@
             <w:docPart w:val="DefaultPlaceholder_-1854013440"/>
           </w:placeholder>
         </w:sdtPr>
+        <w:sdtEndPr/>
         <w:sdtContent>
           <w:r>
             <w:rPr>
@@ -4750,7 +5251,21 @@
           <w:rFonts w:cs="Times New Roman"/>
           <w:szCs w:val="24"/>
         </w:rPr>
-        <w:t xml:space="preserve">a set of pictures taken for designated markers or videos taken for the scene when data collectors walking through the whole environment. </w:t>
+        <w:t xml:space="preserve">a set of pictures taken for designated markers or videos taken for the scene </w:t>
+      </w:r>
+      <w:r>
+        <w:rPr>
+          <w:rFonts w:cs="Times New Roman"/>
+          <w:szCs w:val="24"/>
+        </w:rPr>
+        <w:t>by</w:t>
+      </w:r>
+      <w:r>
+        <w:rPr>
+          <w:rFonts w:cs="Times New Roman"/>
+          <w:szCs w:val="24"/>
+        </w:rPr>
+        <w:t xml:space="preserve"> data collectors walking through the whole environment. </w:t>
       </w:r>
       <w:r>
         <w:rPr>
@@ -4764,7 +5279,21 @@
           <w:rFonts w:cs="Times New Roman"/>
           <w:szCs w:val="24"/>
         </w:rPr>
-        <w:t>ions is simpler than the others but not robust</w:t>
+        <w:t xml:space="preserve">ions is simpler than the </w:t>
+      </w:r>
+      <w:r>
+        <w:rPr>
+          <w:rFonts w:cs="Times New Roman"/>
+          <w:szCs w:val="24"/>
+        </w:rPr>
+        <w:t xml:space="preserve">rest </w:t>
+      </w:r>
+      <w:r>
+        <w:rPr>
+          <w:rFonts w:cs="Times New Roman"/>
+          <w:szCs w:val="24"/>
+        </w:rPr>
+        <w:t>others but not robust</w:t>
       </w:r>
       <w:r>
         <w:rPr>
@@ -4864,6 +5393,7 @@
             <w:docPart w:val="DefaultPlaceholder_-1854013440"/>
           </w:placeholder>
         </w:sdtPr>
+        <w:sdtEndPr/>
         <w:sdtContent>
           <w:r>
             <w:rPr>
@@ -4922,6 +5452,7 @@
             <w:docPart w:val="DefaultPlaceholder_-1854013440"/>
           </w:placeholder>
         </w:sdtPr>
+        <w:sdtEndPr/>
         <w:sdtContent>
           <w:r>
             <w:rPr>
@@ -5034,6 +5565,7 @@
             <w:docPart w:val="DefaultPlaceholder_-1854013440"/>
           </w:placeholder>
         </w:sdtPr>
+        <w:sdtEndPr/>
         <w:sdtContent>
           <w:r>
             <w:fldChar w:fldCharType="begin"/>
@@ -5100,7 +5632,7 @@
           <w:numId w:val="1"/>
         </w:numPr>
       </w:pPr>
-      <w:bookmarkStart w:id="17" w:name="_Toc528069361"/>
+      <w:bookmarkStart w:id="17" w:name="_Toc528234399"/>
       <w:r>
         <w:lastRenderedPageBreak/>
         <w:t xml:space="preserve">Preliminary </w:t>
@@ -5123,7 +5655,7 @@
           <w:numId w:val="1"/>
         </w:numPr>
       </w:pPr>
-      <w:bookmarkStart w:id="18" w:name="_Toc528069362"/>
+      <w:bookmarkStart w:id="18" w:name="_Toc528234400"/>
       <w:r>
         <w:t>Technologies</w:t>
       </w:r>
@@ -5207,7 +5739,7 @@
           <w:numId w:val="1"/>
         </w:numPr>
       </w:pPr>
-      <w:bookmarkStart w:id="19" w:name="_Toc528069363"/>
+      <w:bookmarkStart w:id="19" w:name="_Toc528234401"/>
       <w:r>
         <w:t>P</w:t>
       </w:r>
@@ -5239,7 +5771,13 @@
         <w:t xml:space="preserve">. </w:t>
       </w:r>
       <w:r>
-        <w:t>Data flow through all the system as shown in Fig 2.</w:t>
+        <w:t xml:space="preserve">Data flow through the </w:t>
+      </w:r>
+      <w:r>
+        <w:t xml:space="preserve">whole </w:t>
+      </w:r>
+      <w:r>
+        <w:t>system as shown in Fig 2.</w:t>
       </w:r>
     </w:p>
     <w:p>
@@ -5361,9 +5899,9 @@
         <mc:AlternateContent>
           <mc:Choice Requires="wpc">
             <w:drawing>
-              <wp:inline distT="0" distB="0" distL="0" distR="0" wp14:anchorId="6319B4A6" wp14:editId="6C341FB7">
-                <wp:extent cx="5486400" cy="3703320"/>
-                <wp:effectExtent l="0" t="0" r="19050" b="11430"/>
+              <wp:inline distT="0" distB="0" distL="0" distR="0" wp14:anchorId="46040EC4" wp14:editId="24B75663">
+                <wp:extent cx="5486400" cy="3598741"/>
+                <wp:effectExtent l="0" t="0" r="19050" b="20955"/>
                 <wp:docPr id="1" name="画布 1"/>
                 <wp:cNvGraphicFramePr>
                   <a:graphicFrameLocks xmlns:a="http://schemas.openxmlformats.org/drawingml/2006/main" noChangeAspect="1"/>
@@ -6247,7 +6785,7 @@
           </mc:Choice>
           <mc:Fallback>
             <w:pict>
-              <v:group w14:anchorId="6319B4A6" id="画布 1" o:spid="_x0000_s1026" editas="canvas" style="width:6in;height:291.6pt;mso-position-horizontal-relative:char;mso-position-vertical-relative:line" coordsize="54864,37033" o:gfxdata="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">
+              <v:group w14:anchorId="46040EC4" id="画布 1" o:spid="_x0000_s1026" editas="canvas" style="width:6in;height:283.35pt;mso-position-horizontal-relative:char;mso-position-vertical-relative:line" coordsize="54864,35985" o:gfxdata="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">
                 <v:shapetype id="_x0000_t75" coordsize="21600,21600" o:spt="75" o:preferrelative="t" path="m@4@5l@4@11@9@11@9@5xe" filled="f" stroked="f">
                   <v:stroke joinstyle="miter"/>
                   <v:formulas>
@@ -6267,7 +6805,7 @@
                   <v:path o:extrusionok="f" gradientshapeok="t" o:connecttype="rect"/>
                   <o:lock v:ext="edit" aspectratio="t"/>
                 </v:shapetype>
-                <v:shape id="_x0000_s1027" type="#_x0000_t75" style="position:absolute;width:54864;height:37033;visibility:visible;mso-wrap-style:square" filled="t" fillcolor="white [3212]" stroked="t">
+                <v:shape id="_x0000_s1027" type="#_x0000_t75" style="position:absolute;width:54864;height:35985;visibility:visible;mso-wrap-style:square" filled="t" fillcolor="white [3212]" stroked="t">
                   <v:fill o:detectmouseclick="t"/>
                   <v:path o:connecttype="none"/>
                 </v:shape>
@@ -6598,9 +7136,9 @@
         <mc:AlternateContent>
           <mc:Choice Requires="wpc">
             <w:drawing>
-              <wp:inline distT="0" distB="0" distL="0" distR="0" wp14:anchorId="26B1A066" wp14:editId="076338B5">
-                <wp:extent cx="5501641" cy="4107180"/>
-                <wp:effectExtent l="0" t="0" r="22860" b="26670"/>
+              <wp:inline distT="0" distB="0" distL="0" distR="0" wp14:anchorId="2879DDFF" wp14:editId="664644CB">
+                <wp:extent cx="5501640" cy="3971324"/>
+                <wp:effectExtent l="0" t="0" r="22860" b="10160"/>
                 <wp:docPr id="745" name="画布 745"/>
                 <wp:cNvGraphicFramePr>
                   <a:graphicFrameLocks xmlns:a="http://schemas.openxmlformats.org/drawingml/2006/main" noChangeAspect="1"/>
@@ -7821,8 +8359,8 @@
           </mc:Choice>
           <mc:Fallback>
             <w:pict>
-              <v:group w14:anchorId="26B1A066" id="画布 745" o:spid="_x0000_s1048" editas="canvas" style="width:433.2pt;height:323.4pt;mso-position-horizontal-relative:char;mso-position-vertical-relative:line" coordsize="55016,41071" o:gfxdata="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">
-                <v:shape id="_x0000_s1049" type="#_x0000_t75" style="position:absolute;width:55016;height:41071;visibility:visible;mso-wrap-style:square" stroked="t" strokecolor="black [3213]">
+              <v:group w14:anchorId="2879DDFF" id="画布 745" o:spid="_x0000_s1048" editas="canvas" style="width:433.2pt;height:312.7pt;mso-position-horizontal-relative:char;mso-position-vertical-relative:line" coordsize="55016,39712" o:gfxdata="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">
+                <v:shape id="_x0000_s1049" type="#_x0000_t75" style="position:absolute;width:55016;height:39712;visibility:visible;mso-wrap-style:square" stroked="t" strokecolor="black [3213]">
                   <v:fill o:detectmouseclick="t"/>
                   <v:path o:connecttype="none"/>
                 </v:shape>
@@ -8212,6 +8750,7 @@
           <w:docPart w:val="DefaultPlaceholder_-1854013440"/>
         </w:placeholder>
       </w:sdtPr>
+      <w:sdtEndPr/>
       <w:sdtContent>
         <w:p>
           <w:pPr>
@@ -8226,7 +8765,7 @@
           <w:r>
             <w:fldChar w:fldCharType="separate"/>
           </w:r>
-          <w:bookmarkStart w:id="20" w:name="_Toc528069364"/>
+          <w:bookmarkStart w:id="20" w:name="_Toc528234402"/>
           <w:r>
             <w:t>References</w:t>
           </w:r>
@@ -8244,15 +8783,77 @@
           </w:r>
           <w:bookmarkStart w:id="21" w:name="_CTVL0018c834f6cdabb4249b374d97be9d60026"/>
           <w:r>
-            <w:t xml:space="preserve">T. Olsson, E. Lagerstam, T. Kärkkäinen, and K. Väänänen-Vainio-Mattila, “Expected user experience of mobile augmented reality services: a user study in the context of shopping centres,” </w:t>
+            <w:t xml:space="preserve">T. Olsson, E. </w:t>
+          </w:r>
+          <w:proofErr w:type="spellStart"/>
+          <w:r>
+            <w:t>Lagerstam</w:t>
+          </w:r>
+          <w:proofErr w:type="spellEnd"/>
+          <w:r>
+            <w:t xml:space="preserve">, T. </w:t>
+          </w:r>
+          <w:proofErr w:type="spellStart"/>
+          <w:r>
+            <w:t>Kärkkäinen</w:t>
+          </w:r>
+          <w:proofErr w:type="spellEnd"/>
+          <w:r>
+            <w:t xml:space="preserve">, and K. </w:t>
+          </w:r>
+          <w:proofErr w:type="spellStart"/>
+          <w:r>
+            <w:t>Väänänen-Vainio-Mattila</w:t>
+          </w:r>
+          <w:proofErr w:type="spellEnd"/>
+          <w:r>
+            <w:t xml:space="preserve">, “Expected user experience of mobile augmented reality services: a user study in the context of shopping </w:t>
+          </w:r>
+          <w:proofErr w:type="spellStart"/>
+          <w:r>
+            <w:t>centres</w:t>
+          </w:r>
+          <w:proofErr w:type="spellEnd"/>
+          <w:r>
+            <w:t xml:space="preserve">,” </w:t>
           </w:r>
           <w:bookmarkEnd w:id="21"/>
+          <w:proofErr w:type="spellStart"/>
           <w:r>
             <w:rPr>
               <w:i/>
             </w:rPr>
-            <w:t>Pers Ubiquit Comput</w:t>
-          </w:r>
+            <w:t>Pers</w:t>
+          </w:r>
+          <w:proofErr w:type="spellEnd"/>
+          <w:r>
+            <w:rPr>
+              <w:i/>
+            </w:rPr>
+            <w:t xml:space="preserve"> </w:t>
+          </w:r>
+          <w:proofErr w:type="spellStart"/>
+          <w:r>
+            <w:rPr>
+              <w:i/>
+            </w:rPr>
+            <w:t>Ubiquit</w:t>
+          </w:r>
+          <w:proofErr w:type="spellEnd"/>
+          <w:r>
+            <w:rPr>
+              <w:i/>
+            </w:rPr>
+            <w:t xml:space="preserve"> </w:t>
+          </w:r>
+          <w:proofErr w:type="spellStart"/>
+          <w:r>
+            <w:rPr>
+              <w:i/>
+            </w:rPr>
+            <w:t>Comput</w:t>
+          </w:r>
+          <w:proofErr w:type="spellEnd"/>
           <w:r>
             <w:t>, vol. 17, no. 2, pp. 287–304, 2013.</w:t>
           </w:r>
@@ -8269,15 +8870,67 @@
           </w:r>
           <w:bookmarkStart w:id="22" w:name="_CTVL001c8f1278fd4674ee3ad5ee99c239b736f"/>
           <w:r>
-            <w:t xml:space="preserve">C. Ruizhi and C. Liang, “Indoor Positioning with Smartphones: The State-of-art and the Challenges,” </w:t>
+            <w:t xml:space="preserve">C. </w:t>
+          </w:r>
+          <w:proofErr w:type="spellStart"/>
+          <w:r>
+            <w:t>Ruizhi</w:t>
+          </w:r>
+          <w:proofErr w:type="spellEnd"/>
+          <w:r>
+            <w:t xml:space="preserve"> and C. Liang, “Indoor Positioning with Smartphones: The State-of-art and the Challenges,” </w:t>
           </w:r>
           <w:bookmarkEnd w:id="22"/>
+          <w:proofErr w:type="spellStart"/>
           <w:r>
             <w:rPr>
               <w:i/>
             </w:rPr>
-            <w:t>Acta Geodaetica et Cartographica Sinica</w:t>
-          </w:r>
+            <w:t>Acta</w:t>
+          </w:r>
+          <w:proofErr w:type="spellEnd"/>
+          <w:r>
+            <w:rPr>
+              <w:i/>
+            </w:rPr>
+            <w:t xml:space="preserve"> </w:t>
+          </w:r>
+          <w:proofErr w:type="spellStart"/>
+          <w:r>
+            <w:rPr>
+              <w:i/>
+            </w:rPr>
+            <w:t>Geodaetica</w:t>
+          </w:r>
+          <w:proofErr w:type="spellEnd"/>
+          <w:r>
+            <w:rPr>
+              <w:i/>
+            </w:rPr>
+            <w:t xml:space="preserve"> et </w:t>
+          </w:r>
+          <w:proofErr w:type="spellStart"/>
+          <w:r>
+            <w:rPr>
+              <w:i/>
+            </w:rPr>
+            <w:t>Cartographica</w:t>
+          </w:r>
+          <w:proofErr w:type="spellEnd"/>
+          <w:r>
+            <w:rPr>
+              <w:i/>
+            </w:rPr>
+            <w:t xml:space="preserve"> </w:t>
+          </w:r>
+          <w:proofErr w:type="spellStart"/>
+          <w:r>
+            <w:rPr>
+              <w:i/>
+            </w:rPr>
+            <w:t>Sinica</w:t>
+          </w:r>
+          <w:proofErr w:type="spellEnd"/>
           <w:r>
             <w:t>, vol. 46, no. 10, pp. 1316–1326, 2017.</w:t>
           </w:r>
@@ -8319,7 +8972,15 @@
           </w:r>
           <w:bookmarkStart w:id="24" w:name="_CTVL001d6f8f6109231459ea8d1882fadb159f2"/>
           <w:r>
-            <w:t>R. Mautz, “Indoor positioning technologies,”</w:t>
+            <w:t xml:space="preserve">R. </w:t>
+          </w:r>
+          <w:proofErr w:type="spellStart"/>
+          <w:r>
+            <w:t>Mautz</w:t>
+          </w:r>
+          <w:proofErr w:type="spellEnd"/>
+          <w:r>
+            <w:t>, “Indoor positioning technologies,”</w:t>
           </w:r>
         </w:p>
         <w:bookmarkEnd w:id="24"/>
@@ -8335,7 +8996,15 @@
           </w:r>
           <w:bookmarkStart w:id="25" w:name="_CTVL0019a1ddae43d984808ba8baf506bc1c103"/>
           <w:r>
-            <w:t xml:space="preserve">G. Bhorkar, “A Survey of Augmented Reality Navigation,” </w:t>
+            <w:t xml:space="preserve">G. </w:t>
+          </w:r>
+          <w:proofErr w:type="spellStart"/>
+          <w:r>
+            <w:t>Bhorkar</w:t>
+          </w:r>
+          <w:proofErr w:type="spellEnd"/>
+          <w:r>
+            <w:t xml:space="preserve">, “A Survey of Augmented Reality Navigation,” </w:t>
           </w:r>
           <w:bookmarkEnd w:id="25"/>
           <w:r>
@@ -8367,7 +9036,21 @@
             <w:rPr>
               <w:i/>
             </w:rPr>
-            <w:t>Presence: Teleoperators and Virtual Environments</w:t>
+            <w:t xml:space="preserve">Presence: </w:t>
+          </w:r>
+          <w:proofErr w:type="spellStart"/>
+          <w:r>
+            <w:rPr>
+              <w:i/>
+            </w:rPr>
+            <w:t>Teleoperators</w:t>
+          </w:r>
+          <w:proofErr w:type="spellEnd"/>
+          <w:r>
+            <w:rPr>
+              <w:i/>
+            </w:rPr>
+            <w:t xml:space="preserve"> and Virtual Environments</w:t>
           </w:r>
           <w:r>
             <w:t>, vol. 6, no. 4, pp. 355–385, 1997.</w:t>
@@ -8435,7 +9118,31 @@
           </w:r>
           <w:bookmarkStart w:id="29" w:name="_CTVL0010609e9fbb9f54b7e8a70a573240e0046"/>
           <w:r>
-            <w:t xml:space="preserve">M. Neges, C. Koch, M. König, and M. Abramovici, “Combining visual natural markers and IMU for improved AR based indoor navigation,” </w:t>
+            <w:t xml:space="preserve">M. </w:t>
+          </w:r>
+          <w:proofErr w:type="spellStart"/>
+          <w:r>
+            <w:t>Neges</w:t>
+          </w:r>
+          <w:proofErr w:type="spellEnd"/>
+          <w:r>
+            <w:t xml:space="preserve">, C. Koch, M. </w:t>
+          </w:r>
+          <w:proofErr w:type="spellStart"/>
+          <w:r>
+            <w:t>König</w:t>
+          </w:r>
+          <w:proofErr w:type="spellEnd"/>
+          <w:r>
+            <w:t xml:space="preserve">, and M. </w:t>
+          </w:r>
+          <w:proofErr w:type="spellStart"/>
+          <w:r>
+            <w:t>Abramovici</w:t>
+          </w:r>
+          <w:proofErr w:type="spellEnd"/>
+          <w:r>
+            <w:t xml:space="preserve">, “Combining visual natural markers and IMU for improved AR based indoor navigation,” </w:t>
           </w:r>
           <w:bookmarkEnd w:id="29"/>
           <w:r>
@@ -8486,7 +9193,15 @@
           </w:r>
           <w:bookmarkStart w:id="31" w:name="_CTVL00151777a2ef10d4815bb7ce06537f2fd16"/>
           <w:r>
-            <w:t xml:space="preserve">A. Xiao, R. Chen, D. Li, Y. Chen, and D. Wu, “An Indoor Positioning System Based on Static Objects in Large Indoor Scenes by Using Smartphone Cameras,” (eng), </w:t>
+            <w:t>A. Xiao, R. Chen, D. Li, Y. Chen, and D. Wu, “An Indoor Positioning System Based on Static Objects in Large Indoor Scenes by Using Smartphone Cameras,” (</w:t>
+          </w:r>
+          <w:proofErr w:type="spellStart"/>
+          <w:r>
+            <w:t>eng</w:t>
+          </w:r>
+          <w:proofErr w:type="spellEnd"/>
+          <w:r>
+            <w:t xml:space="preserve">), </w:t>
           </w:r>
           <w:bookmarkEnd w:id="31"/>
           <w:r>
@@ -8511,7 +9226,23 @@
           </w:r>
           <w:bookmarkStart w:id="32" w:name="_CTVL001878b413b633b45a686a86185d452f79d"/>
           <w:r>
-            <w:t xml:space="preserve">Harlan Hile and Gaetano Borriello, “Positioning and Orientation in Indoor Environments Using Camera Phones,” </w:t>
+            <w:t xml:space="preserve">Harlan </w:t>
+          </w:r>
+          <w:proofErr w:type="spellStart"/>
+          <w:r>
+            <w:t>Hile</w:t>
+          </w:r>
+          <w:proofErr w:type="spellEnd"/>
+          <w:r>
+            <w:t xml:space="preserve"> and Gaetano </w:t>
+          </w:r>
+          <w:proofErr w:type="spellStart"/>
+          <w:r>
+            <w:t>Borriello</w:t>
+          </w:r>
+          <w:proofErr w:type="spellEnd"/>
+          <w:r>
+            <w:t xml:space="preserve">, “Positioning and Orientation in Indoor Environments Using Camera Phones,” </w:t>
           </w:r>
           <w:bookmarkEnd w:id="32"/>
           <w:r>
@@ -8536,15 +9267,31 @@
           </w:r>
           <w:bookmarkStart w:id="33" w:name="_CTVL001c9029d71cefd45ba991949749d3ffca9"/>
           <w:r>
-            <w:t xml:space="preserve">H. Bae, M. Golparvar-Fard, and J. White, “High-precision vision-based mobile augmented reality system for context-aware architectural, engineering, construction and facility management (AEC/FM) applications,” </w:t>
+            <w:t xml:space="preserve">H. Bae, M. </w:t>
+          </w:r>
+          <w:proofErr w:type="spellStart"/>
+          <w:r>
+            <w:t>Golparvar-Fard</w:t>
+          </w:r>
+          <w:proofErr w:type="spellEnd"/>
+          <w:r>
+            <w:t xml:space="preserve">, and J. White, “High-precision vision-based mobile augmented reality system for context-aware architectural, engineering, construction and facility management (AEC/FM) applications,” </w:t>
           </w:r>
           <w:bookmarkEnd w:id="33"/>
           <w:r>
             <w:rPr>
               <w:i/>
             </w:rPr>
-            <w:t>Vis Eng</w:t>
-          </w:r>
+            <w:t xml:space="preserve">Vis </w:t>
+          </w:r>
+          <w:proofErr w:type="spellStart"/>
+          <w:r>
+            <w:rPr>
+              <w:i/>
+            </w:rPr>
+            <w:t>Eng</w:t>
+          </w:r>
+          <w:proofErr w:type="spellEnd"/>
           <w:r>
             <w:t>, vol. 1, no. 1, p. 3, 2013.</w:t>
           </w:r>
@@ -8567,7 +9314,7 @@
       <w:pPr>
         <w:pStyle w:val="1"/>
       </w:pPr>
-      <w:bookmarkStart w:id="34" w:name="_Toc528069365"/>
+      <w:bookmarkStart w:id="34" w:name="_Toc528234403"/>
       <w:r>
         <w:lastRenderedPageBreak/>
         <w:t>A</w:t>
@@ -8629,7 +9376,7 @@
                     <pic:cNvPicPr/>
                   </pic:nvPicPr>
                   <pic:blipFill rotWithShape="1">
-                    <a:blip r:embed="rId15" cstate="print">
+                    <a:blip r:embed="rId12" cstate="print">
                       <a:extLst>
                         <a:ext uri="{28A0092B-C50C-407E-A947-70E740481C1C}">
                           <a14:useLocalDpi xmlns:a14="http://schemas.microsoft.com/office/drawing/2010/main" val="0"/>
@@ -8664,7 +9411,7 @@
       </w:r>
     </w:p>
     <w:sectPr>
-      <w:footerReference w:type="default" r:id="rId16"/>
+      <w:footerReference w:type="default" r:id="rId13"/>
       <w:pgSz w:w="12240" w:h="15840"/>
       <w:pgMar w:top="1440" w:right="1800" w:bottom="1440" w:left="1800" w:header="0" w:footer="0" w:gutter="0"/>
       <w:pgNumType w:start="1"/>
@@ -8706,16 +9453,6 @@
   <w:p>
     <w:pPr>
       <w:pStyle w:val="af0"/>
-    </w:pPr>
-  </w:p>
-</w:ftr>
-</file>
-
-<file path=word/footer2.xml><?xml version="1.0" encoding="utf-8"?>
-<w:ftr xmlns:wpc="http://schemas.microsoft.com/office/word/2010/wordprocessingCanvas" xmlns:cx="http://schemas.microsoft.com/office/drawing/2014/chartex" xmlns:mc="http://schemas.openxmlformats.org/markup-compatibility/2006" xmlns:o="urn:schemas-microsoft-com:office:office" xmlns:r="http://schemas.openxmlformats.org/officeDocument/2006/relationships" xmlns:m="http://schemas.openxmlformats.org/officeDocument/2006/math" xmlns:v="urn:schemas-microsoft-com:vml" xmlns:wp14="http://schemas.microsoft.com/office/word/2010/wordprocessingDrawing" xmlns:wp="http://schemas.openxmlformats.org/drawingml/2006/wordprocessingDrawing" xmlns:w10="urn:schemas-microsoft-com:office:word" xmlns:w="http://schemas.openxmlformats.org/wordprocessingml/2006/main" xmlns:w14="http://schemas.microsoft.com/office/word/2010/wordml" xmlns:w15="http://schemas.microsoft.com/office/word/2012/wordml" xmlns:w16se="http://schemas.microsoft.com/office/word/2015/wordml/symex" xmlns:wpg="http://schemas.microsoft.com/office/word/2010/wordprocessingGroup" xmlns:wpi="http://schemas.microsoft.com/office/word/2010/wordprocessingInk" xmlns:wne="http://schemas.microsoft.com/office/word/2006/wordml" xmlns:wps="http://schemas.microsoft.com/office/word/2010/wordprocessingShape" mc:Ignorable="w14 w15 w16se wp14">
-  <w:p>
-    <w:pPr>
-      <w:pStyle w:val="af0"/>
       <w:jc w:val="right"/>
     </w:pPr>
   </w:p>
@@ -8727,7 +9464,7 @@
 </w:ftr>
 </file>
 
-<file path=word/footer3.xml><?xml version="1.0" encoding="utf-8"?>
+<file path=word/footer2.xml><?xml version="1.0" encoding="utf-8"?>
 <w:ftr xmlns:wpc="http://schemas.microsoft.com/office/word/2010/wordprocessingCanvas" xmlns:cx="http://schemas.microsoft.com/office/drawing/2014/chartex" xmlns:mc="http://schemas.openxmlformats.org/markup-compatibility/2006" xmlns:o="urn:schemas-microsoft-com:office:office" xmlns:r="http://schemas.openxmlformats.org/officeDocument/2006/relationships" xmlns:m="http://schemas.openxmlformats.org/officeDocument/2006/math" xmlns:v="urn:schemas-microsoft-com:vml" xmlns:wp14="http://schemas.microsoft.com/office/word/2010/wordprocessingDrawing" xmlns:wp="http://schemas.openxmlformats.org/drawingml/2006/wordprocessingDrawing" xmlns:w10="urn:schemas-microsoft-com:office:word" xmlns:w="http://schemas.openxmlformats.org/wordprocessingml/2006/main" xmlns:w14="http://schemas.microsoft.com/office/word/2010/wordml" xmlns:w15="http://schemas.microsoft.com/office/word/2012/wordml" xmlns:w16se="http://schemas.microsoft.com/office/word/2015/wordml/symex" xmlns:wpg="http://schemas.microsoft.com/office/word/2010/wordprocessingGroup" xmlns:wpi="http://schemas.microsoft.com/office/word/2010/wordprocessingInk" xmlns:wne="http://schemas.microsoft.com/office/word/2006/wordml" xmlns:wps="http://schemas.microsoft.com/office/word/2010/wordprocessingShape" mc:Ignorable="w14 w15 w16se wp14">
   <w:sdt>
     <w:sdtPr>
@@ -8737,6 +9474,7 @@
         <w:docPartUnique/>
       </w:docPartObj>
     </w:sdtPr>
+    <w:sdtEndPr/>
     <w:sdtContent>
       <w:p>
         <w:pPr>
@@ -8773,7 +9511,7 @@
 </w:ftr>
 </file>
 
-<file path=word/footer4.xml><?xml version="1.0" encoding="utf-8"?>
+<file path=word/footer3.xml><?xml version="1.0" encoding="utf-8"?>
 <w:ftr xmlns:wpc="http://schemas.microsoft.com/office/word/2010/wordprocessingCanvas" xmlns:cx="http://schemas.microsoft.com/office/drawing/2014/chartex" xmlns:mc="http://schemas.openxmlformats.org/markup-compatibility/2006" xmlns:o="urn:schemas-microsoft-com:office:office" xmlns:r="http://schemas.openxmlformats.org/officeDocument/2006/relationships" xmlns:m="http://schemas.openxmlformats.org/officeDocument/2006/math" xmlns:v="urn:schemas-microsoft-com:vml" xmlns:wp14="http://schemas.microsoft.com/office/word/2010/wordprocessingDrawing" xmlns:wp="http://schemas.openxmlformats.org/drawingml/2006/wordprocessingDrawing" xmlns:w10="urn:schemas-microsoft-com:office:word" xmlns:w="http://schemas.openxmlformats.org/wordprocessingml/2006/main" xmlns:w14="http://schemas.microsoft.com/office/word/2010/wordml" xmlns:w15="http://schemas.microsoft.com/office/word/2012/wordml" xmlns:w16se="http://schemas.microsoft.com/office/word/2015/wordml/symex" xmlns:wpg="http://schemas.microsoft.com/office/word/2010/wordprocessingGroup" xmlns:wpi="http://schemas.microsoft.com/office/word/2010/wordprocessingInk" xmlns:wne="http://schemas.microsoft.com/office/word/2006/wordml" xmlns:wps="http://schemas.microsoft.com/office/word/2010/wordprocessingShape" mc:Ignorable="w14 w15 w16se wp14">
   <w:sdt>
     <w:sdtPr>
@@ -8783,6 +9521,7 @@
         <w:docPartUnique/>
       </w:docPartObj>
     </w:sdtPr>
+    <w:sdtEndPr/>
     <w:sdtContent>
       <w:p>
         <w:pPr>
@@ -8803,7 +9542,7 @@
             <w:noProof/>
             <w:lang w:val="zh-CN"/>
           </w:rPr>
-          <w:t>1</w:t>
+          <w:t>9</w:t>
         </w:r>
         <w:r>
           <w:fldChar w:fldCharType="end"/>
@@ -8838,36 +9577,6 @@
     </w:p>
   </w:footnote>
 </w:footnotes>
-</file>
-
-<file path=word/header1.xml><?xml version="1.0" encoding="utf-8"?>
-<w:hdr xmlns:wpc="http://schemas.microsoft.com/office/word/2010/wordprocessingCanvas" xmlns:cx="http://schemas.microsoft.com/office/drawing/2014/chartex" xmlns:mc="http://schemas.openxmlformats.org/markup-compatibility/2006" xmlns:o="urn:schemas-microsoft-com:office:office" xmlns:r="http://schemas.openxmlformats.org/officeDocument/2006/relationships" xmlns:m="http://schemas.openxmlformats.org/officeDocument/2006/math" xmlns:v="urn:schemas-microsoft-com:vml" xmlns:wp14="http://schemas.microsoft.com/office/word/2010/wordprocessingDrawing" xmlns:wp="http://schemas.openxmlformats.org/drawingml/2006/wordprocessingDrawing" xmlns:w10="urn:schemas-microsoft-com:office:word" xmlns:w="http://schemas.openxmlformats.org/wordprocessingml/2006/main" xmlns:w14="http://schemas.microsoft.com/office/word/2010/wordml" xmlns:w15="http://schemas.microsoft.com/office/word/2012/wordml" xmlns:w16se="http://schemas.microsoft.com/office/word/2015/wordml/symex" xmlns:wpg="http://schemas.microsoft.com/office/word/2010/wordprocessingGroup" xmlns:wpi="http://schemas.microsoft.com/office/word/2010/wordprocessingInk" xmlns:wne="http://schemas.microsoft.com/office/word/2006/wordml" xmlns:wps="http://schemas.microsoft.com/office/word/2010/wordprocessingShape" mc:Ignorable="w14 w15 w16se wp14">
-  <w:p>
-    <w:pPr>
-      <w:pStyle w:val="ae"/>
-    </w:pPr>
-  </w:p>
-</w:hdr>
-</file>
-
-<file path=word/header2.xml><?xml version="1.0" encoding="utf-8"?>
-<w:hdr xmlns:wpc="http://schemas.microsoft.com/office/word/2010/wordprocessingCanvas" xmlns:cx="http://schemas.microsoft.com/office/drawing/2014/chartex" xmlns:mc="http://schemas.openxmlformats.org/markup-compatibility/2006" xmlns:o="urn:schemas-microsoft-com:office:office" xmlns:r="http://schemas.openxmlformats.org/officeDocument/2006/relationships" xmlns:m="http://schemas.openxmlformats.org/officeDocument/2006/math" xmlns:v="urn:schemas-microsoft-com:vml" xmlns:wp14="http://schemas.microsoft.com/office/word/2010/wordprocessingDrawing" xmlns:wp="http://schemas.openxmlformats.org/drawingml/2006/wordprocessingDrawing" xmlns:w10="urn:schemas-microsoft-com:office:word" xmlns:w="http://schemas.openxmlformats.org/wordprocessingml/2006/main" xmlns:w14="http://schemas.microsoft.com/office/word/2010/wordml" xmlns:w15="http://schemas.microsoft.com/office/word/2012/wordml" xmlns:w16se="http://schemas.microsoft.com/office/word/2015/wordml/symex" xmlns:wpg="http://schemas.microsoft.com/office/word/2010/wordprocessingGroup" xmlns:wpi="http://schemas.microsoft.com/office/word/2010/wordprocessingInk" xmlns:wne="http://schemas.microsoft.com/office/word/2006/wordml" xmlns:wps="http://schemas.microsoft.com/office/word/2010/wordprocessingShape" mc:Ignorable="w14 w15 w16se wp14">
-  <w:p>
-    <w:pPr>
-      <w:pStyle w:val="ae"/>
-    </w:pPr>
-  </w:p>
-</w:hdr>
-</file>
-
-<file path=word/header3.xml><?xml version="1.0" encoding="utf-8"?>
-<w:hdr xmlns:wpc="http://schemas.microsoft.com/office/word/2010/wordprocessingCanvas" xmlns:cx="http://schemas.microsoft.com/office/drawing/2014/chartex" xmlns:mc="http://schemas.openxmlformats.org/markup-compatibility/2006" xmlns:o="urn:schemas-microsoft-com:office:office" xmlns:r="http://schemas.openxmlformats.org/officeDocument/2006/relationships" xmlns:m="http://schemas.openxmlformats.org/officeDocument/2006/math" xmlns:v="urn:schemas-microsoft-com:vml" xmlns:wp14="http://schemas.microsoft.com/office/word/2010/wordprocessingDrawing" xmlns:wp="http://schemas.openxmlformats.org/drawingml/2006/wordprocessingDrawing" xmlns:w10="urn:schemas-microsoft-com:office:word" xmlns:w="http://schemas.openxmlformats.org/wordprocessingml/2006/main" xmlns:w14="http://schemas.microsoft.com/office/word/2010/wordml" xmlns:w15="http://schemas.microsoft.com/office/word/2012/wordml" xmlns:w16se="http://schemas.microsoft.com/office/word/2015/wordml/symex" xmlns:wpg="http://schemas.microsoft.com/office/word/2010/wordprocessingGroup" xmlns:wpi="http://schemas.microsoft.com/office/word/2010/wordprocessingInk" xmlns:wne="http://schemas.microsoft.com/office/word/2006/wordml" xmlns:wps="http://schemas.microsoft.com/office/word/2010/wordprocessingShape" mc:Ignorable="w14 w15 w16se wp14">
-  <w:p>
-    <w:pPr>
-      <w:pStyle w:val="ae"/>
-    </w:pPr>
-  </w:p>
-</w:hdr>
 </file>
 
 <file path=word/numbering.xml><?xml version="1.0" encoding="utf-8"?>
@@ -10347,7 +11056,6 @@
   <w:style w:type="character" w:default="1" w:styleId="a0">
     <w:name w:val="Default Paragraph Font"/>
     <w:uiPriority w:val="1"/>
-    <w:semiHidden/>
     <w:unhideWhenUsed/>
   </w:style>
   <w:style w:type="table" w:default="1" w:styleId="a1">
@@ -10963,6 +11671,40 @@
       </w:tblBorders>
     </w:tblPr>
   </w:style>
+  <w:style w:type="paragraph" w:styleId="af5">
+    <w:name w:val="Title"/>
+    <w:basedOn w:val="a"/>
+    <w:next w:val="a"/>
+    <w:link w:val="af6"/>
+    <w:uiPriority w:val="10"/>
+    <w:qFormat/>
+    <w:rsid w:val="00D72561"/>
+    <w:pPr>
+      <w:spacing w:after="0" w:line="240" w:lineRule="auto"/>
+      <w:contextualSpacing/>
+    </w:pPr>
+    <w:rPr>
+      <w:rFonts w:asciiTheme="majorHAnsi" w:eastAsiaTheme="majorEastAsia" w:hAnsiTheme="majorHAnsi" w:cstheme="majorBidi"/>
+      <w:spacing w:val="-10"/>
+      <w:kern w:val="28"/>
+      <w:sz w:val="56"/>
+      <w:szCs w:val="56"/>
+    </w:rPr>
+  </w:style>
+  <w:style w:type="character" w:customStyle="1" w:styleId="af6">
+    <w:name w:val="标题 字符"/>
+    <w:basedOn w:val="a0"/>
+    <w:link w:val="af5"/>
+    <w:uiPriority w:val="10"/>
+    <w:rsid w:val="00D72561"/>
+    <w:rPr>
+      <w:rFonts w:asciiTheme="majorHAnsi" w:eastAsiaTheme="majorEastAsia" w:hAnsiTheme="majorHAnsi" w:cstheme="majorBidi"/>
+      <w:spacing w:val="-10"/>
+      <w:kern w:val="28"/>
+      <w:sz w:val="56"/>
+      <w:szCs w:val="56"/>
+    </w:rPr>
+  </w:style>
 </w:styles>
 </file>
 
@@ -11026,6 +11768,47 @@
         </w:p>
       </w:docPartBody>
     </w:docPart>
+    <w:docPart>
+      <w:docPartPr>
+        <w:name w:val="910CCDDB98204940A6F5FEEC4493EB85"/>
+        <w:category>
+          <w:name w:val="常规"/>
+          <w:gallery w:val="placeholder"/>
+        </w:category>
+        <w:types>
+          <w:type w:val="bbPlcHdr"/>
+        </w:types>
+        <w:behaviors>
+          <w:behavior w:val="content"/>
+        </w:behaviors>
+        <w:guid w:val="{81DD2183-79F7-4A2B-92A3-113D7CFCFDF1}"/>
+      </w:docPartPr>
+      <w:docPartBody>
+        <w:p>
+          <w:r>
+            <w:rPr>
+              <w:rStyle w:val="a3"/>
+              <w:rFonts w:hint="eastAsia"/>
+            </w:rPr>
+            <w:t>[</w:t>
+          </w:r>
+          <w:r>
+            <w:rPr>
+              <w:rStyle w:val="a3"/>
+              <w:rFonts w:hint="eastAsia"/>
+            </w:rPr>
+            <w:t>标题</w:t>
+          </w:r>
+          <w:r>
+            <w:rPr>
+              <w:rStyle w:val="a3"/>
+              <w:rFonts w:hint="eastAsia"/>
+            </w:rPr>
+            <w:t>]</w:t>
+          </w:r>
+        </w:p>
+      </w:docPartBody>
+    </w:docPart>
   </w:docParts>
 </w:glossaryDocument>
 </file>
@@ -11037,14 +11820,14 @@
     <w:charset w:val="00"/>
     <w:family w:val="roman"/>
     <w:pitch w:val="variable"/>
-    <w:sig w:usb0="E0002AFF" w:usb1="C0007843" w:usb2="00000009" w:usb3="00000000" w:csb0="000001FF" w:csb1="00000000"/>
+    <w:sig w:usb0="E0002EFF" w:usb1="C000785B" w:usb2="00000009" w:usb3="00000000" w:csb0="000001FF" w:csb1="00000000"/>
   </w:font>
   <w:font w:name="Calibri">
     <w:panose1 w:val="020F0502020204030204"/>
     <w:charset w:val="00"/>
     <w:family w:val="swiss"/>
     <w:pitch w:val="variable"/>
-    <w:sig w:usb0="E0002AFF" w:usb1="4000ACFF" w:usb2="00000001" w:usb3="00000000" w:csb0="000001FF" w:csb1="00000000"/>
+    <w:sig w:usb0="E0002AFF" w:usb1="C000247B" w:usb2="00000009" w:usb3="00000000" w:csb0="000001FF" w:csb1="00000000"/>
   </w:font>
   <w:font w:name="等线">
     <w:altName w:val="DengXian"/>
@@ -11066,7 +11849,7 @@
     <w:charset w:val="00"/>
     <w:family w:val="swiss"/>
     <w:pitch w:val="variable"/>
-    <w:sig w:usb0="A0002AEF" w:usb1="4000207B" w:usb2="00000000" w:usb3="00000000" w:csb0="000001FF" w:csb1="00000000"/>
+    <w:sig w:usb0="E0002AFF" w:usb1="C000247B" w:usb2="00000009" w:usb3="00000000" w:csb0="000001FF" w:csb1="00000000"/>
   </w:font>
   <w:font w:name="Microsoft YaHei UI">
     <w:panose1 w:val="020B0503020204020204"/>
@@ -11123,6 +11906,8 @@
     <w:rsid w:val="001E7D03"/>
     <w:rsid w:val="002B5A1B"/>
     <w:rsid w:val="002D782D"/>
+    <w:rsid w:val="00313AF2"/>
+    <w:rsid w:val="00360DAC"/>
     <w:rsid w:val="00415A3C"/>
     <w:rsid w:val="00491DCC"/>
     <w:rsid w:val="004B2D71"/>
@@ -11130,6 +11915,7 @@
     <w:rsid w:val="005D0A11"/>
     <w:rsid w:val="005F5D88"/>
     <w:rsid w:val="006234A9"/>
+    <w:rsid w:val="006319C3"/>
     <w:rsid w:val="0071345B"/>
     <w:rsid w:val="007E7B93"/>
     <w:rsid w:val="00A46859"/>
@@ -11141,6 +11927,7 @@
     <w:rsid w:val="00CC3238"/>
     <w:rsid w:val="00DA6056"/>
     <w:rsid w:val="00DC02C2"/>
+    <w:rsid w:val="00E12F6F"/>
     <w:rsid w:val="00E93C04"/>
     <w:rsid w:val="00FF2E70"/>
   </w:rsids>
@@ -11339,7 +12126,7 @@
     <w:lsdException w:name="Balloon Text" w:semiHidden="1" w:unhideWhenUsed="1"/>
     <w:lsdException w:name="Table Grid" w:uiPriority="39"/>
     <w:lsdException w:name="Table Theme" w:semiHidden="1" w:unhideWhenUsed="1"/>
-    <w:lsdException w:name="Placeholder Text" w:semiHidden="1"/>
+    <w:lsdException w:name="Placeholder Text" w:semiHidden="1" w:qFormat="1"/>
     <w:lsdException w:name="No Spacing" w:uiPriority="1" w:qFormat="1"/>
     <w:lsdException w:name="Light Shading" w:uiPriority="60"/>
     <w:lsdException w:name="Light List" w:uiPriority="61"/>
@@ -11591,7 +12378,8 @@
     <w:basedOn w:val="a0"/>
     <w:uiPriority w:val="99"/>
     <w:semiHidden/>
-    <w:rsid w:val="005B27E1"/>
+    <w:qFormat/>
+    <w:rsid w:val="00313AF2"/>
     <w:rPr>
       <w:color w:val="808080"/>
     </w:rPr>
@@ -11923,7 +12711,7 @@
 </file>
 
 <file path=customXml/itemProps2.xml><?xml version="1.0" encoding="utf-8"?>
-<ds:datastoreItem xmlns:ds="http://schemas.openxmlformats.org/officeDocument/2006/customXml" ds:itemID="{D72D93DF-8B58-41F5-8BAF-7820211F995E}">
+<ds:datastoreItem xmlns:ds="http://schemas.openxmlformats.org/officeDocument/2006/customXml" ds:itemID="{0E374E04-B3A0-4D29-90E5-17EB490B930D}">
   <ds:schemaRefs>
     <ds:schemaRef ds:uri="http://schemas.openxmlformats.org/officeDocument/2006/bibliography"/>
   </ds:schemaRefs>

</xml_diff>

<commit_message>
layout adjustment - coverpage changed, blank page added
</commit_message>
<xml_diff>
--- a/written report/init proposal print-edition.docx
+++ b/written report/init proposal print-edition.docx
@@ -5,9 +5,24 @@
     <w:p>
       <w:pPr>
         <w:pStyle w:val="a5"/>
-        <w:rPr>
-          <w:rStyle w:val="af6"/>
-          <w:rFonts w:ascii="Times New Roman" w:hAnsi="Times New Roman" w:cs="Times New Roman"/>
+        <w:jc w:val="center"/>
+        <w:rPr>
+          <w:rFonts w:ascii="Times New Roman" w:eastAsiaTheme="majorEastAsia" w:hAnsi="Times New Roman" w:cs="Times New Roman"/>
+          <w:spacing w:val="-10"/>
+          <w:kern w:val="28"/>
+          <w:sz w:val="36"/>
+          <w:szCs w:val="36"/>
+        </w:rPr>
+      </w:pPr>
+    </w:p>
+    <w:p>
+      <w:pPr>
+        <w:pStyle w:val="a5"/>
+        <w:jc w:val="center"/>
+        <w:rPr>
+          <w:rFonts w:ascii="Times New Roman" w:eastAsiaTheme="majorEastAsia" w:hAnsi="Times New Roman" w:cs="Times New Roman"/>
+          <w:spacing w:val="-10"/>
+          <w:kern w:val="28"/>
           <w:sz w:val="36"/>
           <w:szCs w:val="36"/>
         </w:rPr>
@@ -22,15 +37,15 @@
           <w:szCs w:val="36"/>
         </w:rPr>
         <w:drawing>
-          <wp:anchor distT="0" distB="0" distL="114300" distR="114300" simplePos="0" relativeHeight="251658240" behindDoc="0" locked="0" layoutInCell="1" allowOverlap="1">
+          <wp:anchor distT="0" distB="0" distL="114300" distR="114300" simplePos="0" relativeHeight="251658240" behindDoc="0" locked="0" layoutInCell="1" allowOverlap="1" wp14:anchorId="6003C7E8" wp14:editId="0C18FAF5">
             <wp:simplePos x="0" y="0"/>
             <wp:positionH relativeFrom="page">
-              <wp:align>center</wp:align>
+              <wp:posOffset>2197869</wp:posOffset>
             </wp:positionH>
             <wp:positionV relativeFrom="paragraph">
               <wp:posOffset>152400</wp:posOffset>
             </wp:positionV>
-            <wp:extent cx="3364992" cy="1362456"/>
+            <wp:extent cx="3364865" cy="1362075"/>
             <wp:effectExtent l="0" t="0" r="6985" b="9525"/>
             <wp:wrapTopAndBottom/>
             <wp:docPr id="17" name="图片 17" descr="https://computing.ouhk.edu.hk/web/_public/fc/inline/fc7758820071502689233268"/>
@@ -62,7 +77,7 @@
                   <pic:spPr bwMode="auto">
                     <a:xfrm>
                       <a:off x="0" y="0"/>
-                      <a:ext cx="3364992" cy="1362456"/>
+                      <a:ext cx="3364865" cy="1362075"/>
                     </a:xfrm>
                     <a:prstGeom prst="rect">
                       <a:avLst/>
@@ -85,51 +100,6 @@
         </w:drawing>
       </w:r>
     </w:p>
-    <w:sdt>
-      <w:sdtPr>
-        <w:rPr>
-          <w:rStyle w:val="af6"/>
-          <w:rFonts w:ascii="Times New Roman" w:hAnsi="Times New Roman" w:cs="Times New Roman"/>
-          <w:sz w:val="36"/>
-          <w:szCs w:val="36"/>
-        </w:rPr>
-        <w:alias w:val="标题"/>
-        <w:tag w:val=""/>
-        <w:id w:val="-2089991879"/>
-        <w:placeholder>
-          <w:docPart w:val="910CCDDB98204940A6F5FEEC4493EB85"/>
-        </w:placeholder>
-        <w:dataBinding w:prefixMappings="xmlns:ns0='http://purl.org/dc/elements/1.1/' xmlns:ns1='http://schemas.openxmlformats.org/package/2006/metadata/core-properties' " w:xpath="/ns1:coreProperties[1]/ns0:title[1]" w:storeItemID="{6C3C8BC8-F283-45AE-878A-BAB7291924A1}"/>
-        <w:text/>
-      </w:sdtPr>
-      <w:sdtEndPr>
-        <w:rPr>
-          <w:rStyle w:val="af6"/>
-        </w:rPr>
-      </w:sdtEndPr>
-      <w:sdtContent>
-        <w:p>
-          <w:pPr>
-            <w:pStyle w:val="a5"/>
-            <w:rPr>
-              <w:rStyle w:val="af6"/>
-              <w:rFonts w:ascii="Times New Roman" w:hAnsi="Times New Roman" w:cs="Times New Roman"/>
-              <w:sz w:val="36"/>
-              <w:szCs w:val="36"/>
-            </w:rPr>
-          </w:pPr>
-          <w:r>
-            <w:rPr>
-              <w:rStyle w:val="af6"/>
-              <w:rFonts w:ascii="Times New Roman" w:hAnsi="Times New Roman" w:cs="Times New Roman"/>
-              <w:sz w:val="36"/>
-              <w:szCs w:val="36"/>
-            </w:rPr>
-            <w:t>A Mobile Information Kiosk for Visitors of Malls, Universities or other Buildings using AR</w:t>
-          </w:r>
-        </w:p>
-      </w:sdtContent>
-    </w:sdt>
     <w:p>
       <w:pPr>
         <w:pStyle w:val="a6"/>
@@ -138,25 +108,34 @@
     <w:tbl>
       <w:tblPr>
         <w:tblStyle w:val="af4"/>
-        <w:tblW w:w="5620" w:type="dxa"/>
-        <w:tblInd w:w="1507" w:type="dxa"/>
+        <w:tblW w:w="8590" w:type="dxa"/>
+        <w:jc w:val="center"/>
+        <w:tblBorders>
+          <w:top w:val="none" w:sz="0" w:space="0" w:color="auto"/>
+          <w:left w:val="none" w:sz="0" w:space="0" w:color="auto"/>
+          <w:bottom w:val="none" w:sz="0" w:space="0" w:color="auto"/>
+          <w:right w:val="none" w:sz="0" w:space="0" w:color="auto"/>
+          <w:insideH w:val="none" w:sz="0" w:space="0" w:color="auto"/>
+          <w:insideV w:val="none" w:sz="0" w:space="0" w:color="auto"/>
+        </w:tblBorders>
         <w:tblLook w:val="04A0" w:firstRow="1" w:lastRow="0" w:firstColumn="1" w:lastColumn="0" w:noHBand="0" w:noVBand="1"/>
       </w:tblPr>
       <w:tblGrid>
-        <w:gridCol w:w="2810"/>
-        <w:gridCol w:w="2810"/>
+        <w:gridCol w:w="2970"/>
+        <w:gridCol w:w="5620"/>
       </w:tblGrid>
       <w:tr>
         <w:trPr>
           <w:trHeight w:val="602"/>
+          <w:jc w:val="center"/>
         </w:trPr>
         <w:tc>
           <w:tcPr>
-            <w:tcW w:w="2810" w:type="dxa"/>
-            <w:vAlign w:val="center"/>
+            <w:tcW w:w="2970" w:type="dxa"/>
           </w:tcPr>
           <w:p>
             <w:pPr>
+              <w:jc w:val="center"/>
               <w:rPr>
                 <w:sz w:val="32"/>
                 <w:szCs w:val="32"/>
@@ -167,17 +146,17 @@
                 <w:sz w:val="32"/>
                 <w:szCs w:val="32"/>
               </w:rPr>
-              <w:t>Course</w:t>
+              <w:t>Project Title</w:t>
             </w:r>
           </w:p>
         </w:tc>
         <w:tc>
           <w:tcPr>
-            <w:tcW w:w="2810" w:type="dxa"/>
-            <w:vAlign w:val="center"/>
+            <w:tcW w:w="5620" w:type="dxa"/>
           </w:tcPr>
           <w:p>
             <w:pPr>
+              <w:jc w:val="center"/>
               <w:rPr>
                 <w:sz w:val="32"/>
                 <w:szCs w:val="32"/>
@@ -188,22 +167,25 @@
                 <w:sz w:val="32"/>
                 <w:szCs w:val="32"/>
               </w:rPr>
-              <w:t>Internet Technology</w:t>
-            </w:r>
+              <w:t>A Mobile Information Kiosk for Visitors of Malls, Universities or other Buildings using AR</w:t>
+            </w:r>
+            <w:bookmarkStart w:id="0" w:name="_GoBack"/>
+            <w:bookmarkEnd w:id="0"/>
           </w:p>
         </w:tc>
       </w:tr>
       <w:tr>
         <w:trPr>
           <w:trHeight w:val="602"/>
+          <w:jc w:val="center"/>
         </w:trPr>
         <w:tc>
           <w:tcPr>
-            <w:tcW w:w="2810" w:type="dxa"/>
-            <w:vAlign w:val="center"/>
+            <w:tcW w:w="2970" w:type="dxa"/>
           </w:tcPr>
           <w:p>
             <w:pPr>
+              <w:jc w:val="center"/>
               <w:rPr>
                 <w:sz w:val="32"/>
                 <w:szCs w:val="32"/>
@@ -214,17 +196,17 @@
                 <w:sz w:val="32"/>
                 <w:szCs w:val="32"/>
               </w:rPr>
-              <w:t>Supervisor</w:t>
+              <w:t>Study Program</w:t>
             </w:r>
           </w:p>
         </w:tc>
         <w:tc>
           <w:tcPr>
-            <w:tcW w:w="2810" w:type="dxa"/>
-            <w:vAlign w:val="center"/>
+            <w:tcW w:w="5620" w:type="dxa"/>
           </w:tcPr>
           <w:p>
             <w:pPr>
+              <w:jc w:val="center"/>
               <w:rPr>
                 <w:sz w:val="32"/>
                 <w:szCs w:val="32"/>
@@ -235,30 +217,7 @@
                 <w:sz w:val="32"/>
                 <w:szCs w:val="32"/>
               </w:rPr>
-              <w:t xml:space="preserve">Li </w:t>
-            </w:r>
-            <w:proofErr w:type="spellStart"/>
-            <w:r>
-              <w:rPr>
-                <w:sz w:val="32"/>
-                <w:szCs w:val="32"/>
-              </w:rPr>
-              <w:t>Tak</w:t>
-            </w:r>
-            <w:proofErr w:type="spellEnd"/>
-            <w:r>
-              <w:rPr>
-                <w:sz w:val="32"/>
-                <w:szCs w:val="32"/>
-              </w:rPr>
-              <w:t xml:space="preserve"> S</w:t>
-            </w:r>
-            <w:r>
-              <w:rPr>
-                <w:sz w:val="32"/>
-                <w:szCs w:val="32"/>
-              </w:rPr>
-              <w:t>ing</w:t>
+              <w:t>Internet Technology</w:t>
             </w:r>
           </w:p>
         </w:tc>
@@ -266,14 +225,15 @@
       <w:tr>
         <w:trPr>
           <w:trHeight w:val="602"/>
+          <w:jc w:val="center"/>
         </w:trPr>
         <w:tc>
           <w:tcPr>
-            <w:tcW w:w="2810" w:type="dxa"/>
-            <w:vAlign w:val="center"/>
+            <w:tcW w:w="2970" w:type="dxa"/>
           </w:tcPr>
           <w:p>
             <w:pPr>
+              <w:jc w:val="center"/>
               <w:rPr>
                 <w:sz w:val="32"/>
                 <w:szCs w:val="32"/>
@@ -284,17 +244,79 @@
                 <w:sz w:val="32"/>
                 <w:szCs w:val="32"/>
               </w:rPr>
-              <w:t>Student ID</w:t>
+              <w:t>Supervisor</w:t>
             </w:r>
           </w:p>
         </w:tc>
         <w:tc>
           <w:tcPr>
-            <w:tcW w:w="2810" w:type="dxa"/>
-            <w:vAlign w:val="center"/>
+            <w:tcW w:w="5620" w:type="dxa"/>
           </w:tcPr>
           <w:p>
             <w:pPr>
+              <w:jc w:val="center"/>
+              <w:rPr>
+                <w:sz w:val="32"/>
+                <w:szCs w:val="32"/>
+              </w:rPr>
+            </w:pPr>
+            <w:r>
+              <w:rPr>
+                <w:sz w:val="32"/>
+                <w:szCs w:val="32"/>
+              </w:rPr>
+              <w:t>Li Tak</w:t>
+            </w:r>
+            <w:r>
+              <w:rPr>
+                <w:sz w:val="32"/>
+                <w:szCs w:val="32"/>
+              </w:rPr>
+              <w:t xml:space="preserve"> S</w:t>
+            </w:r>
+            <w:r>
+              <w:rPr>
+                <w:sz w:val="32"/>
+                <w:szCs w:val="32"/>
+              </w:rPr>
+              <w:t>ing</w:t>
+            </w:r>
+          </w:p>
+        </w:tc>
+      </w:tr>
+      <w:tr>
+        <w:trPr>
+          <w:trHeight w:val="602"/>
+          <w:jc w:val="center"/>
+        </w:trPr>
+        <w:tc>
+          <w:tcPr>
+            <w:tcW w:w="2970" w:type="dxa"/>
+          </w:tcPr>
+          <w:p>
+            <w:pPr>
+              <w:jc w:val="center"/>
+              <w:rPr>
+                <w:sz w:val="32"/>
+                <w:szCs w:val="32"/>
+              </w:rPr>
+            </w:pPr>
+            <w:r>
+              <w:rPr>
+                <w:sz w:val="32"/>
+                <w:szCs w:val="32"/>
+              </w:rPr>
+              <w:t>Student ID</w:t>
+            </w:r>
+          </w:p>
+        </w:tc>
+        <w:tc>
+          <w:tcPr>
+            <w:tcW w:w="5620" w:type="dxa"/>
+          </w:tcPr>
+          <w:p>
+            <w:pPr>
+              <w:jc w:val="center"/>
               <w:rPr>
                 <w:sz w:val="32"/>
                 <w:szCs w:val="32"/>
@@ -313,14 +335,15 @@
       <w:tr>
         <w:trPr>
           <w:trHeight w:val="576"/>
+          <w:jc w:val="center"/>
         </w:trPr>
         <w:tc>
           <w:tcPr>
-            <w:tcW w:w="2810" w:type="dxa"/>
-            <w:vAlign w:val="center"/>
+            <w:tcW w:w="2970" w:type="dxa"/>
           </w:tcPr>
           <w:p>
             <w:pPr>
+              <w:jc w:val="center"/>
               <w:rPr>
                 <w:sz w:val="32"/>
                 <w:szCs w:val="32"/>
@@ -331,17 +354,17 @@
                 <w:sz w:val="32"/>
                 <w:szCs w:val="32"/>
               </w:rPr>
-              <w:t xml:space="preserve">Student Name </w:t>
+              <w:t>Student Name</w:t>
             </w:r>
           </w:p>
         </w:tc>
         <w:tc>
           <w:tcPr>
-            <w:tcW w:w="2810" w:type="dxa"/>
-            <w:vAlign w:val="center"/>
+            <w:tcW w:w="5620" w:type="dxa"/>
           </w:tcPr>
           <w:p>
             <w:pPr>
+              <w:jc w:val="center"/>
               <w:rPr>
                 <w:sz w:val="32"/>
                 <w:szCs w:val="32"/>
@@ -360,14 +383,15 @@
       <w:tr>
         <w:trPr>
           <w:trHeight w:val="602"/>
+          <w:jc w:val="center"/>
         </w:trPr>
         <w:tc>
           <w:tcPr>
-            <w:tcW w:w="2810" w:type="dxa"/>
-            <w:vAlign w:val="center"/>
+            <w:tcW w:w="2970" w:type="dxa"/>
           </w:tcPr>
           <w:p>
             <w:pPr>
+              <w:jc w:val="center"/>
               <w:rPr>
                 <w:sz w:val="32"/>
                 <w:szCs w:val="32"/>
@@ -384,11 +408,11 @@
         </w:tc>
         <w:tc>
           <w:tcPr>
-            <w:tcW w:w="2810" w:type="dxa"/>
-            <w:vAlign w:val="center"/>
+            <w:tcW w:w="5620" w:type="dxa"/>
           </w:tcPr>
           <w:p>
             <w:pPr>
+              <w:jc w:val="center"/>
               <w:rPr>
                 <w:sz w:val="32"/>
                 <w:szCs w:val="32"/>
@@ -407,14 +431,15 @@
       <w:tr>
         <w:trPr>
           <w:trHeight w:val="602"/>
+          <w:jc w:val="center"/>
         </w:trPr>
         <w:tc>
           <w:tcPr>
-            <w:tcW w:w="2810" w:type="dxa"/>
-            <w:vAlign w:val="center"/>
+            <w:tcW w:w="2970" w:type="dxa"/>
           </w:tcPr>
           <w:p>
             <w:pPr>
+              <w:jc w:val="center"/>
               <w:rPr>
                 <w:sz w:val="32"/>
                 <w:szCs w:val="32"/>
@@ -431,11 +456,11 @@
         </w:tc>
         <w:tc>
           <w:tcPr>
-            <w:tcW w:w="2810" w:type="dxa"/>
-            <w:vAlign w:val="center"/>
+            <w:tcW w:w="5620" w:type="dxa"/>
           </w:tcPr>
           <w:p>
             <w:pPr>
+              <w:jc w:val="center"/>
               <w:rPr>
                 <w:sz w:val="32"/>
                 <w:szCs w:val="32"/>
@@ -449,14 +474,93 @@
       <w:pPr>
         <w:spacing w:after="0" w:line="240" w:lineRule="auto"/>
         <w:jc w:val="left"/>
-        <w:rPr>
-          <w:rFonts w:asciiTheme="majorHAnsi" w:eastAsiaTheme="majorEastAsia" w:hAnsiTheme="majorHAnsi" w:cstheme="majorBidi"/>
-          <w:color w:val="2E74B5" w:themeColor="accent1" w:themeShade="BF"/>
-          <w:sz w:val="32"/>
-          <w:szCs w:val="32"/>
-        </w:rPr>
-      </w:pPr>
-      <w:r>
+      </w:pPr>
+    </w:p>
+    <w:p>
+      <w:pPr>
+        <w:spacing w:after="0" w:line="240" w:lineRule="auto"/>
+        <w:jc w:val="center"/>
+        <w:rPr>
+          <w:color w:val="E7E6E6" w:themeColor="background2"/>
+          <w:sz w:val="96"/>
+          <w:szCs w:val="96"/>
+        </w:rPr>
+      </w:pPr>
+    </w:p>
+    <w:p>
+      <w:pPr>
+        <w:spacing w:after="0" w:line="240" w:lineRule="auto"/>
+        <w:jc w:val="center"/>
+        <w:rPr>
+          <w:color w:val="E7E6E6" w:themeColor="background2"/>
+          <w:sz w:val="96"/>
+          <w:szCs w:val="96"/>
+        </w:rPr>
+      </w:pPr>
+    </w:p>
+    <w:p>
+      <w:pPr>
+        <w:spacing w:after="0" w:line="240" w:lineRule="auto"/>
+        <w:jc w:val="center"/>
+        <w:rPr>
+          <w:color w:val="E7E6E6" w:themeColor="background2"/>
+          <w:sz w:val="96"/>
+          <w:szCs w:val="96"/>
+        </w:rPr>
+      </w:pPr>
+    </w:p>
+    <w:p>
+      <w:pPr>
+        <w:spacing w:after="0" w:line="240" w:lineRule="auto"/>
+        <w:jc w:val="center"/>
+        <w:rPr>
+          <w:color w:val="E7E6E6" w:themeColor="background2"/>
+          <w:sz w:val="96"/>
+          <w:szCs w:val="96"/>
+        </w:rPr>
+      </w:pPr>
+    </w:p>
+    <w:p>
+      <w:pPr>
+        <w:spacing w:after="0" w:line="240" w:lineRule="auto"/>
+        <w:jc w:val="center"/>
+        <w:rPr>
+          <w:color w:val="E7E6E6" w:themeColor="background2"/>
+          <w:sz w:val="96"/>
+          <w:szCs w:val="96"/>
+        </w:rPr>
+      </w:pPr>
+    </w:p>
+    <w:p>
+      <w:pPr>
+        <w:spacing w:after="0" w:line="240" w:lineRule="auto"/>
+        <w:jc w:val="center"/>
+        <w:rPr>
+          <w:sz w:val="96"/>
+          <w:szCs w:val="96"/>
+        </w:rPr>
+      </w:pPr>
+      <w:r>
+        <w:rPr>
+          <w:color w:val="E7E6E6" w:themeColor="background2"/>
+          <w:sz w:val="96"/>
+          <w:szCs w:val="96"/>
+        </w:rPr>
+        <w:t>Left For B</w:t>
+      </w:r>
+      <w:r>
+        <w:rPr>
+          <w:color w:val="E7E6E6" w:themeColor="background2"/>
+          <w:sz w:val="96"/>
+          <w:szCs w:val="96"/>
+        </w:rPr>
+        <w:t>lank</w:t>
+      </w:r>
+      <w:r>
+        <w:rPr>
+          <w:sz w:val="96"/>
+          <w:szCs w:val="96"/>
+        </w:rPr>
         <w:br w:type="page"/>
       </w:r>
       <w:r>
@@ -2329,12 +2433,12 @@
           <w:numId w:val="1"/>
         </w:numPr>
       </w:pPr>
-      <w:bookmarkStart w:id="0" w:name="_Toc528234383"/>
+      <w:bookmarkStart w:id="1" w:name="_Toc528234383"/>
       <w:r>
         <w:lastRenderedPageBreak/>
         <w:t>Problem Definition</w:t>
       </w:r>
-      <w:bookmarkEnd w:id="0"/>
+      <w:bookmarkEnd w:id="1"/>
     </w:p>
     <w:p>
       <w:pPr>
@@ -2344,11 +2448,11 @@
           <w:numId w:val="1"/>
         </w:numPr>
       </w:pPr>
-      <w:bookmarkStart w:id="1" w:name="_Toc528234384"/>
+      <w:bookmarkStart w:id="2" w:name="_Toc528234384"/>
       <w:r>
         <w:t>Introduction</w:t>
       </w:r>
-      <w:bookmarkEnd w:id="1"/>
+      <w:bookmarkEnd w:id="2"/>
     </w:p>
     <w:p>
       <w:pPr>
@@ -2555,7 +2659,7 @@
               <w:rFonts w:cs="Times New Roman"/>
               <w:szCs w:val="24"/>
             </w:rPr>
-            <w:instrText>ADDIN CitaviPlaceholder{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}</w:instrText>
+            <w:instrText>ADDIN CitaviPlaceholder{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}</w:instrText>
           </w:r>
           <w:r>
             <w:rPr>
@@ -2617,11 +2721,11 @@
           <w:numId w:val="1"/>
         </w:numPr>
       </w:pPr>
-      <w:bookmarkStart w:id="2" w:name="_Toc528234385"/>
+      <w:bookmarkStart w:id="3" w:name="_Toc528234385"/>
       <w:r>
         <w:t>Project Aim</w:t>
       </w:r>
-      <w:bookmarkEnd w:id="2"/>
+      <w:bookmarkEnd w:id="3"/>
     </w:p>
     <w:p>
       <w:pPr>
@@ -2751,11 +2855,11 @@
           <w:numId w:val="1"/>
         </w:numPr>
       </w:pPr>
-      <w:bookmarkStart w:id="3" w:name="_Toc528234386"/>
+      <w:bookmarkStart w:id="4" w:name="_Toc528234386"/>
       <w:r>
         <w:t>Project Objectives</w:t>
       </w:r>
-      <w:bookmarkEnd w:id="3"/>
+      <w:bookmarkEnd w:id="4"/>
       <w:r>
         <w:t xml:space="preserve"> </w:t>
       </w:r>
@@ -3159,11 +3263,11 @@
           <w:numId w:val="1"/>
         </w:numPr>
       </w:pPr>
-      <w:bookmarkStart w:id="4" w:name="_Toc528234387"/>
+      <w:bookmarkStart w:id="5" w:name="_Toc528234387"/>
       <w:r>
         <w:t>Value Proposition</w:t>
       </w:r>
-      <w:bookmarkEnd w:id="4"/>
+      <w:bookmarkEnd w:id="5"/>
     </w:p>
     <w:p>
       <w:pPr>
@@ -3225,11 +3329,11 @@
           <w:numId w:val="1"/>
         </w:numPr>
       </w:pPr>
-      <w:bookmarkStart w:id="5" w:name="_Toc528234388"/>
+      <w:bookmarkStart w:id="6" w:name="_Toc528234388"/>
       <w:r>
         <w:t>Literature Reviews</w:t>
       </w:r>
-      <w:bookmarkEnd w:id="5"/>
+      <w:bookmarkEnd w:id="6"/>
     </w:p>
     <w:p>
       <w:pPr>
@@ -3239,11 +3343,11 @@
           <w:numId w:val="1"/>
         </w:numPr>
       </w:pPr>
-      <w:bookmarkStart w:id="6" w:name="_Toc528234389"/>
+      <w:bookmarkStart w:id="7" w:name="_Toc528234389"/>
       <w:r>
         <w:t>Problem Analysis</w:t>
       </w:r>
-      <w:bookmarkEnd w:id="6"/>
+      <w:bookmarkEnd w:id="7"/>
     </w:p>
     <w:p>
       <w:pPr>
@@ -3324,11 +3428,11 @@
           <w:numId w:val="1"/>
         </w:numPr>
       </w:pPr>
-      <w:bookmarkStart w:id="7" w:name="_Toc528234390"/>
+      <w:bookmarkStart w:id="8" w:name="_Toc528234390"/>
       <w:r>
         <w:t>Data presentation</w:t>
       </w:r>
-      <w:bookmarkEnd w:id="7"/>
+      <w:bookmarkEnd w:id="8"/>
     </w:p>
     <w:p>
       <w:pPr>
@@ -3485,14 +3589,14 @@
           <w:numId w:val="1"/>
         </w:numPr>
       </w:pPr>
-      <w:bookmarkStart w:id="8" w:name="_Toc528234391"/>
+      <w:bookmarkStart w:id="9" w:name="_Toc528234391"/>
       <w:r>
         <w:t>N</w:t>
       </w:r>
       <w:r>
         <w:t>avigation</w:t>
       </w:r>
-      <w:bookmarkEnd w:id="8"/>
+      <w:bookmarkEnd w:id="9"/>
     </w:p>
     <w:p>
       <w:pPr>
@@ -3648,7 +3752,7 @@
               <w:rFonts w:cs="Times New Roman"/>
               <w:szCs w:val="24"/>
             </w:rPr>
-            <w:instrText>ADDIN CitaviPlaceholder{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}</w:instrText>
+            <w:instrText>ADDIN CitaviPlaceholder{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}</w:instrText>
           </w:r>
           <w:r>
             <w:rPr>
@@ -3782,7 +3886,7 @@
               <w:szCs w:val="24"/>
               <w:lang w:eastAsia="zh-TW"/>
             </w:rPr>
-            <w:instrText>ADDIN CitaviPlaceholder{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}</w:instrText>
+            <w:instrText>ADDIN CitaviPlaceholder{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}</w:instrText>
           </w:r>
           <w:r>
             <w:rPr>
@@ -4032,7 +4136,7 @@
               <w:szCs w:val="24"/>
               <w:lang w:eastAsia="zh-TW"/>
             </w:rPr>
-            <w:instrText>ADDIN CitaviPlaceholder{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}</w:instrText>
+            <w:instrText>ADDIN CitaviPlaceholder{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}</w:instrText>
           </w:r>
           <w:r>
             <w:rPr>
@@ -4175,8 +4279,6 @@
         </w:rPr>
         <w:t>.</w:t>
       </w:r>
-      <w:bookmarkStart w:id="9" w:name="_GoBack"/>
-      <w:bookmarkEnd w:id="9"/>
     </w:p>
     <w:p>
       <w:pPr>
@@ -4336,7 +4438,7 @@
             <w:fldChar w:fldCharType="begin"/>
           </w:r>
           <w:r>
-            <w:instrText>ADDIN CitaviPlaceholder{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}</w:instrText>
+            <w:instrText>ADDIN CitaviPlaceholder{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}</w:instrText>
           </w:r>
           <w:r>
             <w:fldChar w:fldCharType="separate"/>
@@ -4529,7 +4631,7 @@
               <w:rFonts w:cs="Times New Roman"/>
               <w:szCs w:val="24"/>
             </w:rPr>
-            <w:instrText>ADDIN CitaviPlaceholder{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}</w:instrText>
+            <w:instrText>ADDIN CitaviPlaceholder{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}</w:instrText>
           </w:r>
           <w:r>
             <w:rPr>
@@ -4568,21 +4670,12 @@
         </w:rPr>
         <w:t xml:space="preserve">used to supplement information, which </w:t>
       </w:r>
-      <w:proofErr w:type="spellStart"/>
-      <w:r>
-        <w:rPr>
-          <w:rFonts w:cs="Times New Roman"/>
-          <w:szCs w:val="24"/>
-        </w:rPr>
-        <w:t>can not</w:t>
-      </w:r>
-      <w:proofErr w:type="spellEnd"/>
-      <w:r>
-        <w:rPr>
-          <w:rFonts w:cs="Times New Roman"/>
-          <w:szCs w:val="24"/>
-        </w:rPr>
-        <w:t xml:space="preserve"> be obtained from general perceptions, to objects in real world. </w:t>
+      <w:r>
+        <w:rPr>
+          <w:rFonts w:cs="Times New Roman"/>
+          <w:szCs w:val="24"/>
+        </w:rPr>
+        <w:t xml:space="preserve">can not be obtained from general perceptions, to objects in real world. </w:t>
       </w:r>
       <w:r>
         <w:rPr>
@@ -4770,7 +4863,7 @@
             <w:fldChar w:fldCharType="begin"/>
           </w:r>
           <w:r>
-            <w:instrText>ADDIN CitaviPlaceholder{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}</w:instrText>
+            <w:instrText>ADDIN CitaviPlaceholder{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}</w:instrText>
           </w:r>
           <w:r>
             <w:fldChar w:fldCharType="separate"/>
@@ -4804,7 +4897,7 @@
             <w:fldChar w:fldCharType="begin"/>
           </w:r>
           <w:r>
-            <w:instrText>ADDIN CitaviPlaceholder{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}</w:instrText>
+            <w:instrText>ADDIN CitaviPlaceholder{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}</w:instrText>
           </w:r>
           <w:r>
             <w:fldChar w:fldCharType="separate"/>
@@ -4911,7 +5004,7 @@
               <w:rFonts w:cs="Times New Roman"/>
               <w:szCs w:val="24"/>
             </w:rPr>
-            <w:instrText>ADDIN CitaviPlaceholder{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}</w:instrText>
+            <w:instrText>ADDIN CitaviPlaceholder{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}</w:instrText>
           </w:r>
           <w:r>
             <w:rPr>
@@ -5148,7 +5241,7 @@
               <w:rFonts w:cs="Times New Roman"/>
               <w:szCs w:val="24"/>
             </w:rPr>
-            <w:instrText>ADDIN CitaviPlaceholder{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}</w:instrText>
+            <w:instrText>ADDIN CitaviPlaceholder{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}</w:instrText>
           </w:r>
           <w:r>
             <w:rPr>
@@ -5207,7 +5300,7 @@
               <w:rFonts w:cs="Times New Roman"/>
               <w:szCs w:val="24"/>
             </w:rPr>
-            <w:instrText>ADDIN CitaviPlaceholder{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}</w:instrText>
+            <w:instrText>ADDIN CitaviPlaceholder{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}</w:instrText>
           </w:r>
           <w:r>
             <w:rPr>
@@ -5407,7 +5500,7 @@
               <w:rFonts w:cs="Times New Roman"/>
               <w:szCs w:val="24"/>
             </w:rPr>
-            <w:instrText>ADDIN CitaviPlaceholder{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}</w:instrText>
+            <w:instrText>ADDIN CitaviPlaceholder{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}</w:instrText>
           </w:r>
           <w:r>
             <w:rPr>
@@ -5466,7 +5559,7 @@
               <w:rFonts w:cs="Times New Roman"/>
               <w:szCs w:val="24"/>
             </w:rPr>
-            <w:instrText>ADDIN CitaviPlaceholder{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}</w:instrText>
+            <w:instrText>ADDIN CitaviPlaceholder{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}</w:instrText>
           </w:r>
           <w:r>
             <w:rPr>
@@ -5571,7 +5664,7 @@
             <w:fldChar w:fldCharType="begin"/>
           </w:r>
           <w:r>
-            <w:instrText>ADDIN CitaviPlaceholder{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}</w:instrText>
+            <w:instrText>ADDIN CitaviPlaceholder{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}</w:instrText>
           </w:r>
           <w:r>
             <w:fldChar w:fldCharType="separate"/>
@@ -8783,77 +8876,15 @@
           </w:r>
           <w:bookmarkStart w:id="21" w:name="_CTVL0018c834f6cdabb4249b374d97be9d60026"/>
           <w:r>
-            <w:t xml:space="preserve">T. Olsson, E. </w:t>
-          </w:r>
-          <w:proofErr w:type="spellStart"/>
-          <w:r>
-            <w:t>Lagerstam</w:t>
-          </w:r>
-          <w:proofErr w:type="spellEnd"/>
-          <w:r>
-            <w:t xml:space="preserve">, T. </w:t>
-          </w:r>
-          <w:proofErr w:type="spellStart"/>
-          <w:r>
-            <w:t>Kärkkäinen</w:t>
-          </w:r>
-          <w:proofErr w:type="spellEnd"/>
-          <w:r>
-            <w:t xml:space="preserve">, and K. </w:t>
-          </w:r>
-          <w:proofErr w:type="spellStart"/>
-          <w:r>
-            <w:t>Väänänen-Vainio-Mattila</w:t>
-          </w:r>
-          <w:proofErr w:type="spellEnd"/>
-          <w:r>
-            <w:t xml:space="preserve">, “Expected user experience of mobile augmented reality services: a user study in the context of shopping </w:t>
-          </w:r>
-          <w:proofErr w:type="spellStart"/>
-          <w:r>
-            <w:t>centres</w:t>
-          </w:r>
-          <w:proofErr w:type="spellEnd"/>
-          <w:r>
-            <w:t xml:space="preserve">,” </w:t>
+            <w:t xml:space="preserve">T. Olsson, E. Lagerstam, T. Kärkkäinen, and K. Väänänen-Vainio-Mattila, “Expected user experience of mobile augmented reality services: a user study in the context of shopping centres,” </w:t>
           </w:r>
           <w:bookmarkEnd w:id="21"/>
-          <w:proofErr w:type="spellStart"/>
           <w:r>
             <w:rPr>
               <w:i/>
             </w:rPr>
-            <w:t>Pers</w:t>
-          </w:r>
-          <w:proofErr w:type="spellEnd"/>
-          <w:r>
-            <w:rPr>
-              <w:i/>
-            </w:rPr>
-            <w:t xml:space="preserve"> </w:t>
-          </w:r>
-          <w:proofErr w:type="spellStart"/>
-          <w:r>
-            <w:rPr>
-              <w:i/>
-            </w:rPr>
-            <w:t>Ubiquit</w:t>
-          </w:r>
-          <w:proofErr w:type="spellEnd"/>
-          <w:r>
-            <w:rPr>
-              <w:i/>
-            </w:rPr>
-            <w:t xml:space="preserve"> </w:t>
-          </w:r>
-          <w:proofErr w:type="spellStart"/>
-          <w:r>
-            <w:rPr>
-              <w:i/>
-            </w:rPr>
-            <w:t>Comput</w:t>
-          </w:r>
-          <w:proofErr w:type="spellEnd"/>
+            <w:t>Pers Ubiquit Comput</w:t>
+          </w:r>
           <w:r>
             <w:t>, vol. 17, no. 2, pp. 287–304, 2013.</w:t>
           </w:r>
@@ -8870,67 +8901,15 @@
           </w:r>
           <w:bookmarkStart w:id="22" w:name="_CTVL001c8f1278fd4674ee3ad5ee99c239b736f"/>
           <w:r>
-            <w:t xml:space="preserve">C. </w:t>
-          </w:r>
-          <w:proofErr w:type="spellStart"/>
-          <w:r>
-            <w:t>Ruizhi</w:t>
-          </w:r>
-          <w:proofErr w:type="spellEnd"/>
-          <w:r>
-            <w:t xml:space="preserve"> and C. Liang, “Indoor Positioning with Smartphones: The State-of-art and the Challenges,” </w:t>
+            <w:t xml:space="preserve">C. Ruizhi and C. Liang, “Indoor Positioning with Smartphones: The State-of-art and the Challenges,” </w:t>
           </w:r>
           <w:bookmarkEnd w:id="22"/>
-          <w:proofErr w:type="spellStart"/>
           <w:r>
             <w:rPr>
               <w:i/>
             </w:rPr>
-            <w:t>Acta</w:t>
-          </w:r>
-          <w:proofErr w:type="spellEnd"/>
-          <w:r>
-            <w:rPr>
-              <w:i/>
-            </w:rPr>
-            <w:t xml:space="preserve"> </w:t>
-          </w:r>
-          <w:proofErr w:type="spellStart"/>
-          <w:r>
-            <w:rPr>
-              <w:i/>
-            </w:rPr>
-            <w:t>Geodaetica</w:t>
-          </w:r>
-          <w:proofErr w:type="spellEnd"/>
-          <w:r>
-            <w:rPr>
-              <w:i/>
-            </w:rPr>
-            <w:t xml:space="preserve"> et </w:t>
-          </w:r>
-          <w:proofErr w:type="spellStart"/>
-          <w:r>
-            <w:rPr>
-              <w:i/>
-            </w:rPr>
-            <w:t>Cartographica</w:t>
-          </w:r>
-          <w:proofErr w:type="spellEnd"/>
-          <w:r>
-            <w:rPr>
-              <w:i/>
-            </w:rPr>
-            <w:t xml:space="preserve"> </w:t>
-          </w:r>
-          <w:proofErr w:type="spellStart"/>
-          <w:r>
-            <w:rPr>
-              <w:i/>
-            </w:rPr>
-            <w:t>Sinica</w:t>
-          </w:r>
-          <w:proofErr w:type="spellEnd"/>
+            <w:t>Acta Geodaetica et Cartographica Sinica</w:t>
+          </w:r>
           <w:r>
             <w:t>, vol. 46, no. 10, pp. 1316–1326, 2017.</w:t>
           </w:r>
@@ -8972,15 +8951,7 @@
           </w:r>
           <w:bookmarkStart w:id="24" w:name="_CTVL001d6f8f6109231459ea8d1882fadb159f2"/>
           <w:r>
-            <w:t xml:space="preserve">R. </w:t>
-          </w:r>
-          <w:proofErr w:type="spellStart"/>
-          <w:r>
-            <w:t>Mautz</w:t>
-          </w:r>
-          <w:proofErr w:type="spellEnd"/>
-          <w:r>
-            <w:t>, “Indoor positioning technologies,”</w:t>
+            <w:t>R. Mautz, “Indoor positioning technologies,”</w:t>
           </w:r>
         </w:p>
         <w:bookmarkEnd w:id="24"/>
@@ -8996,15 +8967,7 @@
           </w:r>
           <w:bookmarkStart w:id="25" w:name="_CTVL0019a1ddae43d984808ba8baf506bc1c103"/>
           <w:r>
-            <w:t xml:space="preserve">G. </w:t>
-          </w:r>
-          <w:proofErr w:type="spellStart"/>
-          <w:r>
-            <w:t>Bhorkar</w:t>
-          </w:r>
-          <w:proofErr w:type="spellEnd"/>
-          <w:r>
-            <w:t xml:space="preserve">, “A Survey of Augmented Reality Navigation,” </w:t>
+            <w:t xml:space="preserve">G. Bhorkar, “A Survey of Augmented Reality Navigation,” </w:t>
           </w:r>
           <w:bookmarkEnd w:id="25"/>
           <w:r>
@@ -9036,21 +8999,7 @@
             <w:rPr>
               <w:i/>
             </w:rPr>
-            <w:t xml:space="preserve">Presence: </w:t>
-          </w:r>
-          <w:proofErr w:type="spellStart"/>
-          <w:r>
-            <w:rPr>
-              <w:i/>
-            </w:rPr>
-            <w:t>Teleoperators</w:t>
-          </w:r>
-          <w:proofErr w:type="spellEnd"/>
-          <w:r>
-            <w:rPr>
-              <w:i/>
-            </w:rPr>
-            <w:t xml:space="preserve"> and Virtual Environments</w:t>
+            <w:t>Presence: Teleoperators and Virtual Environments</w:t>
           </w:r>
           <w:r>
             <w:t>, vol. 6, no. 4, pp. 355–385, 1997.</w:t>
@@ -9118,31 +9067,7 @@
           </w:r>
           <w:bookmarkStart w:id="29" w:name="_CTVL0010609e9fbb9f54b7e8a70a573240e0046"/>
           <w:r>
-            <w:t xml:space="preserve">M. </w:t>
-          </w:r>
-          <w:proofErr w:type="spellStart"/>
-          <w:r>
-            <w:t>Neges</w:t>
-          </w:r>
-          <w:proofErr w:type="spellEnd"/>
-          <w:r>
-            <w:t xml:space="preserve">, C. Koch, M. </w:t>
-          </w:r>
-          <w:proofErr w:type="spellStart"/>
-          <w:r>
-            <w:t>König</w:t>
-          </w:r>
-          <w:proofErr w:type="spellEnd"/>
-          <w:r>
-            <w:t xml:space="preserve">, and M. </w:t>
-          </w:r>
-          <w:proofErr w:type="spellStart"/>
-          <w:r>
-            <w:t>Abramovici</w:t>
-          </w:r>
-          <w:proofErr w:type="spellEnd"/>
-          <w:r>
-            <w:t xml:space="preserve">, “Combining visual natural markers and IMU for improved AR based indoor navigation,” </w:t>
+            <w:t xml:space="preserve">M. Neges, C. Koch, M. König, and M. Abramovici, “Combining visual natural markers and IMU for improved AR based indoor navigation,” </w:t>
           </w:r>
           <w:bookmarkEnd w:id="29"/>
           <w:r>
@@ -9193,15 +9118,7 @@
           </w:r>
           <w:bookmarkStart w:id="31" w:name="_CTVL00151777a2ef10d4815bb7ce06537f2fd16"/>
           <w:r>
-            <w:t>A. Xiao, R. Chen, D. Li, Y. Chen, and D. Wu, “An Indoor Positioning System Based on Static Objects in Large Indoor Scenes by Using Smartphone Cameras,” (</w:t>
-          </w:r>
-          <w:proofErr w:type="spellStart"/>
-          <w:r>
-            <w:t>eng</w:t>
-          </w:r>
-          <w:proofErr w:type="spellEnd"/>
-          <w:r>
-            <w:t xml:space="preserve">), </w:t>
+            <w:t xml:space="preserve">A. Xiao, R. Chen, D. Li, Y. Chen, and D. Wu, “An Indoor Positioning System Based on Static Objects in Large Indoor Scenes by Using Smartphone Cameras,” (eng), </w:t>
           </w:r>
           <w:bookmarkEnd w:id="31"/>
           <w:r>
@@ -9226,23 +9143,7 @@
           </w:r>
           <w:bookmarkStart w:id="32" w:name="_CTVL001878b413b633b45a686a86185d452f79d"/>
           <w:r>
-            <w:t xml:space="preserve">Harlan </w:t>
-          </w:r>
-          <w:proofErr w:type="spellStart"/>
-          <w:r>
-            <w:t>Hile</w:t>
-          </w:r>
-          <w:proofErr w:type="spellEnd"/>
-          <w:r>
-            <w:t xml:space="preserve"> and Gaetano </w:t>
-          </w:r>
-          <w:proofErr w:type="spellStart"/>
-          <w:r>
-            <w:t>Borriello</w:t>
-          </w:r>
-          <w:proofErr w:type="spellEnd"/>
-          <w:r>
-            <w:t xml:space="preserve">, “Positioning and Orientation in Indoor Environments Using Camera Phones,” </w:t>
+            <w:t xml:space="preserve">Harlan Hile and Gaetano Borriello, “Positioning and Orientation in Indoor Environments Using Camera Phones,” </w:t>
           </w:r>
           <w:bookmarkEnd w:id="32"/>
           <w:r>
@@ -9267,31 +9168,15 @@
           </w:r>
           <w:bookmarkStart w:id="33" w:name="_CTVL001c9029d71cefd45ba991949749d3ffca9"/>
           <w:r>
-            <w:t xml:space="preserve">H. Bae, M. </w:t>
-          </w:r>
-          <w:proofErr w:type="spellStart"/>
-          <w:r>
-            <w:t>Golparvar-Fard</w:t>
-          </w:r>
-          <w:proofErr w:type="spellEnd"/>
-          <w:r>
-            <w:t xml:space="preserve">, and J. White, “High-precision vision-based mobile augmented reality system for context-aware architectural, engineering, construction and facility management (AEC/FM) applications,” </w:t>
+            <w:t xml:space="preserve">H. Bae, M. Golparvar-Fard, and J. White, “High-precision vision-based mobile augmented reality system for context-aware architectural, engineering, construction and facility management (AEC/FM) applications,” </w:t>
           </w:r>
           <w:bookmarkEnd w:id="33"/>
           <w:r>
             <w:rPr>
               <w:i/>
             </w:rPr>
-            <w:t xml:space="preserve">Vis </w:t>
-          </w:r>
-          <w:proofErr w:type="spellStart"/>
-          <w:r>
-            <w:rPr>
-              <w:i/>
-            </w:rPr>
-            <w:t>Eng</w:t>
-          </w:r>
-          <w:proofErr w:type="spellEnd"/>
+            <w:t>Vis Eng</w:t>
+          </w:r>
           <w:r>
             <w:t>, vol. 1, no. 1, p. 3, 2013.</w:t>
           </w:r>
@@ -9542,7 +9427,7 @@
             <w:noProof/>
             <w:lang w:val="zh-CN"/>
           </w:rPr>
-          <w:t>9</w:t>
+          <w:t>1</w:t>
         </w:r>
         <w:r>
           <w:fldChar w:fldCharType="end"/>
@@ -11768,47 +11653,6 @@
         </w:p>
       </w:docPartBody>
     </w:docPart>
-    <w:docPart>
-      <w:docPartPr>
-        <w:name w:val="910CCDDB98204940A6F5FEEC4493EB85"/>
-        <w:category>
-          <w:name w:val="常规"/>
-          <w:gallery w:val="placeholder"/>
-        </w:category>
-        <w:types>
-          <w:type w:val="bbPlcHdr"/>
-        </w:types>
-        <w:behaviors>
-          <w:behavior w:val="content"/>
-        </w:behaviors>
-        <w:guid w:val="{81DD2183-79F7-4A2B-92A3-113D7CFCFDF1}"/>
-      </w:docPartPr>
-      <w:docPartBody>
-        <w:p>
-          <w:r>
-            <w:rPr>
-              <w:rStyle w:val="a3"/>
-              <w:rFonts w:hint="eastAsia"/>
-            </w:rPr>
-            <w:t>[</w:t>
-          </w:r>
-          <w:r>
-            <w:rPr>
-              <w:rStyle w:val="a3"/>
-              <w:rFonts w:hint="eastAsia"/>
-            </w:rPr>
-            <w:t>标题</w:t>
-          </w:r>
-          <w:r>
-            <w:rPr>
-              <w:rStyle w:val="a3"/>
-              <w:rFonts w:hint="eastAsia"/>
-            </w:rPr>
-            <w:t>]</w:t>
-          </w:r>
-        </w:p>
-      </w:docPartBody>
-    </w:docPart>
   </w:docParts>
 </w:glossaryDocument>
 </file>
@@ -11820,14 +11664,14 @@
     <w:charset w:val="00"/>
     <w:family w:val="roman"/>
     <w:pitch w:val="variable"/>
-    <w:sig w:usb0="E0002EFF" w:usb1="C000785B" w:usb2="00000009" w:usb3="00000000" w:csb0="000001FF" w:csb1="00000000"/>
+    <w:sig w:usb0="E0002AFF" w:usb1="C0007843" w:usb2="00000009" w:usb3="00000000" w:csb0="000001FF" w:csb1="00000000"/>
   </w:font>
   <w:font w:name="Calibri">
     <w:panose1 w:val="020F0502020204030204"/>
     <w:charset w:val="00"/>
     <w:family w:val="swiss"/>
     <w:pitch w:val="variable"/>
-    <w:sig w:usb0="E0002AFF" w:usb1="C000247B" w:usb2="00000009" w:usb3="00000000" w:csb0="000001FF" w:csb1="00000000"/>
+    <w:sig w:usb0="E1002AFF" w:usb1="4000ACFF" w:usb2="00000009" w:usb3="00000000" w:csb0="000001FF" w:csb1="00000000"/>
   </w:font>
   <w:font w:name="等线">
     <w:altName w:val="DengXian"/>
@@ -11849,7 +11693,7 @@
     <w:charset w:val="00"/>
     <w:family w:val="swiss"/>
     <w:pitch w:val="variable"/>
-    <w:sig w:usb0="E0002AFF" w:usb1="C000247B" w:usb2="00000009" w:usb3="00000000" w:csb0="000001FF" w:csb1="00000000"/>
+    <w:sig w:usb0="A0002AEF" w:usb1="4000207B" w:usb2="00000000" w:usb3="00000000" w:csb0="000001FF" w:csb1="00000000"/>
   </w:font>
   <w:font w:name="Microsoft YaHei UI">
     <w:panose1 w:val="020B0503020204020204"/>
@@ -11904,6 +11748,7 @@
     <w:rsid w:val="00175DF7"/>
     <w:rsid w:val="001C6B5D"/>
     <w:rsid w:val="001E7D03"/>
+    <w:rsid w:val="001F405B"/>
     <w:rsid w:val="002B5A1B"/>
     <w:rsid w:val="002D782D"/>
     <w:rsid w:val="00313AF2"/>
@@ -11918,6 +11763,7 @@
     <w:rsid w:val="006319C3"/>
     <w:rsid w:val="0071345B"/>
     <w:rsid w:val="007E7B93"/>
+    <w:rsid w:val="00976AE3"/>
     <w:rsid w:val="00A46859"/>
     <w:rsid w:val="00A9076E"/>
     <w:rsid w:val="00B453FF"/>
@@ -12379,7 +12225,7 @@
     <w:uiPriority w:val="99"/>
     <w:semiHidden/>
     <w:qFormat/>
-    <w:rsid w:val="00313AF2"/>
+    <w:rsid w:val="001F405B"/>
     <w:rPr>
       <w:color w:val="808080"/>
     </w:rPr>
@@ -12711,7 +12557,7 @@
 </file>
 
 <file path=customXml/itemProps2.xml><?xml version="1.0" encoding="utf-8"?>
-<ds:datastoreItem xmlns:ds="http://schemas.openxmlformats.org/officeDocument/2006/customXml" ds:itemID="{0E374E04-B3A0-4D29-90E5-17EB490B930D}">
+<ds:datastoreItem xmlns:ds="http://schemas.openxmlformats.org/officeDocument/2006/customXml" ds:itemID="{EAE69B3E-3CAD-4A61-ABC4-64C6B675E052}">
   <ds:schemaRefs>
     <ds:schemaRef ds:uri="http://schemas.openxmlformats.org/officeDocument/2006/bibliography"/>
   </ds:schemaRefs>

</xml_diff>